<commit_message>
End of pre Production phase
</commit_message>
<xml_diff>
--- a/Phenomena/trunk/Developers Journal (Jc Fowles).docx
+++ b/Phenomena/trunk/Developers Journal (Jc Fowles).docx
@@ -3,323 +3,245 @@
 <w:document xmlns:wpc="http://schemas.microsoft.com/office/word/2010/wordprocessingCanvas" xmlns:mc="http://schemas.openxmlformats.org/markup-compatibility/2006" xmlns:o="urn:schemas-microsoft-com:office:office" xmlns:r="http://schemas.openxmlformats.org/officeDocument/2006/relationships" xmlns:m="http://schemas.openxmlformats.org/officeDocument/2006/math" xmlns:v="urn:schemas-microsoft-com:vml" xmlns:wp14="http://schemas.microsoft.com/office/word/2010/wordprocessingDrawing" xmlns:wp="http://schemas.openxmlformats.org/drawingml/2006/wordprocessingDrawing" xmlns:w10="urn:schemas-microsoft-com:office:word" xmlns:w="http://schemas.openxmlformats.org/wordprocessingml/2006/main" xmlns:w14="http://schemas.microsoft.com/office/word/2010/wordml" xmlns:w15="http://schemas.microsoft.com/office/word/2012/wordml" xmlns:wpg="http://schemas.microsoft.com/office/word/2010/wordprocessingGroup" xmlns:wpi="http://schemas.microsoft.com/office/word/2010/wordprocessingInk" xmlns:wne="http://schemas.microsoft.com/office/word/2006/wordml" xmlns:wps="http://schemas.microsoft.com/office/word/2010/wordprocessingShape" mc:Ignorable="w14 w15 wp14">
   <w:body>
     <w:p>
-      <w:r>
+      <w:pPr>
+        <w:spacing w:line="240" w:lineRule="auto"/>
+        <w:jc w:val="both"/>
         <w:rPr>
           <w:rStyle w:val="TitleChar"/>
+          <w:rFonts w:ascii="Times New Roman" w:hAnsi="Times New Roman" w:cs="Times New Roman"/>
+          <w:sz w:val="52"/>
+          <w:szCs w:val="52"/>
+        </w:rPr>
+      </w:pPr>
+      <w:r>
+        <w:rPr>
+          <w:rFonts w:ascii="Times New Roman" w:hAnsi="Times New Roman" w:cs="Times New Roman"/>
+          <w:color w:val="2E74B5" w:themeColor="accent1" w:themeShade="BF"/>
+          <w:sz w:val="52"/>
+          <w:szCs w:val="52"/>
         </w:rPr>
         <w:t>Developers Journal</w:t>
       </w:r>
       <w:r>
         <w:rPr>
-          <w:b/>
-        </w:rPr>
-        <w:br/>
-      </w:r>
-      <w:r>
-        <w:rPr>
-          <w:rStyle w:val="SubtleEmphasis"/>
-        </w:rPr>
-        <w:t xml:space="preserve">Author: </w:t>
-      </w:r>
-      <w:proofErr w:type="spellStart"/>
-      <w:r>
-        <w:rPr>
-          <w:rStyle w:val="SubtleEmphasis"/>
-        </w:rPr>
-        <w:t>Jc</w:t>
-      </w:r>
-      <w:proofErr w:type="spellEnd"/>
-      <w:r>
-        <w:rPr>
-          <w:rStyle w:val="SubtleEmphasis"/>
-        </w:rPr>
-        <w:t xml:space="preserve"> Fowles</w:t>
-      </w:r>
-    </w:p>
-    <w:p>
-      <w:pPr>
-        <w:pStyle w:val="Title"/>
-      </w:pPr>
-      <w:r>
+          <w:rStyle w:val="TitleChar"/>
+          <w:rFonts w:ascii="Times New Roman" w:hAnsi="Times New Roman" w:cs="Times New Roman"/>
+          <w:sz w:val="52"/>
+          <w:szCs w:val="52"/>
+        </w:rPr>
+        <w:tab/>
+      </w:r>
+    </w:p>
+    <w:p>
+      <w:pPr>
+        <w:pStyle w:val="Subtitle"/>
+        <w:rPr>
+          <w:rFonts w:ascii="Times New Roman" w:hAnsi="Times New Roman" w:cs="Times New Roman"/>
+          <w:color w:val="2E74B5" w:themeColor="accent1" w:themeShade="BF"/>
+          <w:sz w:val="52"/>
+          <w:szCs w:val="52"/>
+        </w:rPr>
+      </w:pPr>
+      <w:r>
+        <w:rPr>
+          <w:rFonts w:ascii="Times New Roman" w:hAnsi="Times New Roman" w:cs="Times New Roman"/>
+          <w:color w:val="2E74B5" w:themeColor="accent1" w:themeShade="BF"/>
+          <w:sz w:val="52"/>
+          <w:szCs w:val="52"/>
+        </w:rPr>
+        <w:t>ORBliteration</w:t>
+      </w:r>
+    </w:p>
+    <w:p>
+      <w:pPr>
+        <w:pStyle w:val="Heading1"/>
+      </w:pPr>
+      <w:r>
+        <w:rPr>
+          <w:rFonts w:ascii="Times New Roman" w:hAnsi="Times New Roman" w:cs="Times New Roman"/>
+          <w:sz w:val="40"/>
+          <w:szCs w:val="40"/>
+        </w:rPr>
         <w:t>Pre-Production Phase</w:t>
       </w:r>
-    </w:p>
-    <w:p>
-      <w:pPr>
-        <w:pStyle w:val="Heading1"/>
-      </w:pPr>
-      <w:r>
+      <w:bookmarkStart w:id="0" w:name="_GoBack"/>
+      <w:bookmarkEnd w:id="0"/>
+    </w:p>
+    <w:p>
+      <w:pPr>
+        <w:pStyle w:val="Heading2"/>
+        <w:rPr>
+          <w:rFonts w:ascii="Times New Roman" w:hAnsi="Times New Roman" w:cs="Times New Roman"/>
+          <w:sz w:val="28"/>
+          <w:szCs w:val="28"/>
+        </w:rPr>
+      </w:pPr>
+      <w:r>
+        <w:rPr>
+          <w:rFonts w:ascii="Times New Roman" w:hAnsi="Times New Roman" w:cs="Times New Roman"/>
+          <w:sz w:val="28"/>
+          <w:szCs w:val="28"/>
+        </w:rPr>
         <w:t>Requirements</w:t>
       </w:r>
     </w:p>
-    <w:tbl>
-      <w:tblPr>
-        <w:tblW w:w="9386" w:type="dxa"/>
-        <w:tblInd w:w="-35" w:type="dxa"/>
-        <w:tblBorders>
-          <w:top w:val="single" w:sz="4" w:space="0" w:color="auto"/>
-          <w:left w:val="single" w:sz="4" w:space="0" w:color="auto"/>
-          <w:bottom w:val="single" w:sz="4" w:space="0" w:color="auto"/>
-          <w:right w:val="single" w:sz="4" w:space="0" w:color="auto"/>
-          <w:insideH w:val="single" w:sz="4" w:space="0" w:color="auto"/>
-          <w:insideV w:val="single" w:sz="4" w:space="0" w:color="auto"/>
-        </w:tblBorders>
-        <w:tblLook w:val="0000" w:firstRow="0" w:lastRow="0" w:firstColumn="0" w:lastColumn="0" w:noHBand="0" w:noVBand="0"/>
-      </w:tblPr>
-      <w:tblGrid>
-        <w:gridCol w:w="4350"/>
-        <w:gridCol w:w="5036"/>
-      </w:tblGrid>
-      <w:tr>
-        <w:tblPrEx>
-          <w:tblCellMar>
-            <w:top w:w="0" w:type="dxa"/>
-            <w:bottom w:w="0" w:type="dxa"/>
-          </w:tblCellMar>
-        </w:tblPrEx>
-        <w:trPr>
-          <w:trHeight w:val="225"/>
-        </w:trPr>
-        <w:tc>
-          <w:tcPr>
-            <w:tcW w:w="4350" w:type="dxa"/>
-          </w:tcPr>
-          <w:p>
-            <w:pPr>
-              <w:ind w:left="30"/>
-              <w:jc w:val="center"/>
-              <w:rPr>
-                <w:b/>
-              </w:rPr>
-            </w:pPr>
-            <w:r>
-              <w:rPr>
-                <w:b/>
-              </w:rPr>
-              <w:t>Task</w:t>
-            </w:r>
-          </w:p>
-        </w:tc>
-        <w:tc>
-          <w:tcPr>
-            <w:tcW w:w="5036" w:type="dxa"/>
-          </w:tcPr>
-          <w:p>
-            <w:pPr>
-              <w:ind w:left="30"/>
-              <w:jc w:val="center"/>
-              <w:rPr>
-                <w:b/>
-              </w:rPr>
-            </w:pPr>
-            <w:r>
-              <w:rPr>
-                <w:b/>
-              </w:rPr>
-              <w:t>Owner</w:t>
-            </w:r>
-          </w:p>
-        </w:tc>
-      </w:tr>
-      <w:tr>
-        <w:tblPrEx>
-          <w:tblCellMar>
-            <w:top w:w="0" w:type="dxa"/>
-            <w:bottom w:w="0" w:type="dxa"/>
-          </w:tblCellMar>
-        </w:tblPrEx>
-        <w:trPr>
-          <w:trHeight w:val="225"/>
-        </w:trPr>
-        <w:tc>
-          <w:tcPr>
-            <w:tcW w:w="4350" w:type="dxa"/>
-          </w:tcPr>
-          <w:p>
-            <w:pPr>
-              <w:ind w:left="30"/>
-              <w:rPr>
-                <w:b/>
-              </w:rPr>
-            </w:pPr>
-            <w:r>
-              <w:t>Game Design Document</w:t>
-            </w:r>
-          </w:p>
-        </w:tc>
-        <w:tc>
-          <w:tcPr>
-            <w:tcW w:w="5036" w:type="dxa"/>
-          </w:tcPr>
-          <w:p>
-            <w:pPr>
-              <w:ind w:left="30"/>
-              <w:jc w:val="center"/>
-              <w:rPr>
-                <w:b/>
-              </w:rPr>
-            </w:pPr>
-            <w:proofErr w:type="spellStart"/>
-            <w:r>
-              <w:t>A.Shakil</w:t>
-            </w:r>
-            <w:proofErr w:type="spellEnd"/>
-          </w:p>
-        </w:tc>
-      </w:tr>
-      <w:tr>
-        <w:tblPrEx>
-          <w:tblCellMar>
-            <w:top w:w="0" w:type="dxa"/>
-            <w:bottom w:w="0" w:type="dxa"/>
-          </w:tblCellMar>
-        </w:tblPrEx>
-        <w:trPr>
-          <w:trHeight w:val="225"/>
-        </w:trPr>
-        <w:tc>
-          <w:tcPr>
-            <w:tcW w:w="4350" w:type="dxa"/>
-          </w:tcPr>
-          <w:p>
-            <w:pPr>
-              <w:ind w:left="30"/>
-            </w:pPr>
-            <w:r>
-              <w:t>Technical Design Document</w:t>
-            </w:r>
-          </w:p>
-        </w:tc>
-        <w:tc>
-          <w:tcPr>
-            <w:tcW w:w="5036" w:type="dxa"/>
-          </w:tcPr>
-          <w:p>
-            <w:pPr>
-              <w:ind w:left="30"/>
-              <w:jc w:val="center"/>
-              <w:rPr>
-                <w:b/>
-              </w:rPr>
-            </w:pPr>
-            <w:proofErr w:type="spellStart"/>
-            <w:r>
-              <w:t>A.Shakil</w:t>
-            </w:r>
-            <w:proofErr w:type="spellEnd"/>
-          </w:p>
-        </w:tc>
-      </w:tr>
-      <w:tr>
-        <w:tblPrEx>
-          <w:tblCellMar>
-            <w:top w:w="0" w:type="dxa"/>
-            <w:bottom w:w="0" w:type="dxa"/>
-          </w:tblCellMar>
-        </w:tblPrEx>
-        <w:trPr>
-          <w:trHeight w:val="225"/>
-        </w:trPr>
-        <w:tc>
-          <w:tcPr>
-            <w:tcW w:w="4350" w:type="dxa"/>
-          </w:tcPr>
-          <w:p>
-            <w:pPr>
-              <w:ind w:left="30"/>
-            </w:pPr>
-            <w:r>
-              <w:t>Alpha Sprint Backlog</w:t>
-            </w:r>
-          </w:p>
-        </w:tc>
-        <w:tc>
-          <w:tcPr>
-            <w:tcW w:w="5036" w:type="dxa"/>
-          </w:tcPr>
-          <w:p>
-            <w:pPr>
-              <w:ind w:left="30"/>
-              <w:jc w:val="center"/>
-            </w:pPr>
-            <w:proofErr w:type="spellStart"/>
-            <w:r>
-              <w:t>A.Shakil</w:t>
-            </w:r>
-            <w:proofErr w:type="spellEnd"/>
-          </w:p>
-        </w:tc>
-      </w:tr>
-      <w:tr>
-        <w:tblPrEx>
-          <w:tblCellMar>
-            <w:top w:w="0" w:type="dxa"/>
-            <w:bottom w:w="0" w:type="dxa"/>
-          </w:tblCellMar>
-        </w:tblPrEx>
-        <w:trPr>
-          <w:trHeight w:val="225"/>
-        </w:trPr>
-        <w:tc>
-          <w:tcPr>
-            <w:tcW w:w="4350" w:type="dxa"/>
-          </w:tcPr>
-          <w:p>
-            <w:pPr>
-              <w:ind w:left="30"/>
-            </w:pPr>
-            <w:r>
-              <w:t>Product Backlog</w:t>
-            </w:r>
-          </w:p>
-        </w:tc>
-        <w:tc>
-          <w:tcPr>
-            <w:tcW w:w="5036" w:type="dxa"/>
-          </w:tcPr>
-          <w:p>
-            <w:pPr>
-              <w:ind w:left="30"/>
-              <w:jc w:val="center"/>
-            </w:pPr>
-            <w:proofErr w:type="spellStart"/>
-            <w:r>
-              <w:t>A.Shakil</w:t>
-            </w:r>
-            <w:proofErr w:type="spellEnd"/>
-          </w:p>
-        </w:tc>
-      </w:tr>
-    </w:tbl>
-    <w:p>
-      <w:pPr>
-        <w:pStyle w:val="Heading1"/>
-      </w:pPr>
-      <w:r>
+    <w:p>
+      <w:pPr>
+        <w:pStyle w:val="ListParagraph"/>
+        <w:numPr>
+          <w:ilvl w:val="0"/>
+          <w:numId w:val="6"/>
+        </w:numPr>
+      </w:pPr>
+      <w:r>
+        <w:rPr>
+          <w:rFonts w:ascii="Times New Roman" w:hAnsi="Times New Roman" w:cs="Times New Roman"/>
+          <w:sz w:val="24"/>
+          <w:szCs w:val="24"/>
+        </w:rPr>
+        <w:t>Game Design Document</w:t>
+      </w:r>
+    </w:p>
+    <w:p>
+      <w:pPr>
+        <w:pStyle w:val="ListParagraph"/>
+        <w:numPr>
+          <w:ilvl w:val="0"/>
+          <w:numId w:val="6"/>
+        </w:numPr>
+      </w:pPr>
+      <w:r>
+        <w:rPr>
+          <w:rFonts w:ascii="Times New Roman" w:hAnsi="Times New Roman" w:cs="Times New Roman"/>
+          <w:sz w:val="24"/>
+          <w:szCs w:val="24"/>
+        </w:rPr>
+        <w:t>Technical Design Document</w:t>
+      </w:r>
+    </w:p>
+    <w:p>
+      <w:pPr>
+        <w:pStyle w:val="ListParagraph"/>
+        <w:numPr>
+          <w:ilvl w:val="0"/>
+          <w:numId w:val="6"/>
+        </w:numPr>
+      </w:pPr>
+      <w:r>
+        <w:rPr>
+          <w:rFonts w:ascii="Times New Roman" w:hAnsi="Times New Roman" w:cs="Times New Roman"/>
+          <w:sz w:val="24"/>
+          <w:szCs w:val="24"/>
+        </w:rPr>
+        <w:t>Alpha Sprint Backlog</w:t>
+      </w:r>
+    </w:p>
+    <w:p>
+      <w:pPr>
+        <w:pStyle w:val="ListParagraph"/>
+        <w:numPr>
+          <w:ilvl w:val="0"/>
+          <w:numId w:val="6"/>
+        </w:numPr>
+      </w:pPr>
+      <w:r>
+        <w:rPr>
+          <w:rFonts w:ascii="Times New Roman" w:hAnsi="Times New Roman" w:cs="Times New Roman"/>
+          <w:sz w:val="24"/>
+          <w:szCs w:val="24"/>
+        </w:rPr>
+        <w:t>Product Backlog</w:t>
+      </w:r>
+    </w:p>
+    <w:p>
+      <w:pPr>
+        <w:pStyle w:val="ListParagraph"/>
+        <w:numPr>
+          <w:ilvl w:val="0"/>
+          <w:numId w:val="6"/>
+        </w:numPr>
+      </w:pPr>
+      <w:r>
+        <w:rPr>
+          <w:rFonts w:ascii="Times New Roman" w:hAnsi="Times New Roman" w:cs="Times New Roman"/>
+          <w:sz w:val="24"/>
+          <w:szCs w:val="24"/>
+        </w:rPr>
+        <w:t>Pre-Production Phase</w:t>
+      </w:r>
+    </w:p>
+    <w:p>
+      <w:pPr>
+        <w:pStyle w:val="Heading2"/>
+        <w:rPr>
+          <w:rFonts w:ascii="Times New Roman" w:hAnsi="Times New Roman" w:cs="Times New Roman"/>
+        </w:rPr>
+      </w:pPr>
+      <w:r>
+        <w:rPr>
+          <w:rFonts w:ascii="Times New Roman" w:hAnsi="Times New Roman" w:cs="Times New Roman"/>
+        </w:rPr>
         <w:t>31 July</w:t>
       </w:r>
       <w:r>
+        <w:rPr>
+          <w:rFonts w:ascii="Times New Roman" w:hAnsi="Times New Roman" w:cs="Times New Roman"/>
+        </w:rPr>
         <w:t xml:space="preserve"> 2015</w:t>
       </w:r>
     </w:p>
     <w:p>
       <w:pPr>
-        <w:pStyle w:val="Heading2"/>
-      </w:pPr>
-      <w:r>
+        <w:pStyle w:val="Heading3"/>
+        <w:rPr>
+          <w:rFonts w:ascii="Times New Roman" w:hAnsi="Times New Roman" w:cs="Times New Roman"/>
+          <w:sz w:val="28"/>
+          <w:szCs w:val="28"/>
+        </w:rPr>
+      </w:pPr>
+      <w:r>
+        <w:rPr>
+          <w:rFonts w:ascii="Times New Roman" w:hAnsi="Times New Roman" w:cs="Times New Roman"/>
+          <w:sz w:val="28"/>
+          <w:szCs w:val="28"/>
+        </w:rPr>
         <w:t>Scrum Meeting:</w:t>
       </w:r>
     </w:p>
     <w:p>
-      <w:r>
+      <w:pPr>
+        <w:spacing w:line="240" w:lineRule="auto"/>
+        <w:jc w:val="both"/>
+        <w:rPr>
+          <w:rFonts w:ascii="Times New Roman" w:hAnsi="Times New Roman" w:cs="Times New Roman"/>
+          <w:sz w:val="24"/>
+          <w:szCs w:val="24"/>
+        </w:rPr>
+      </w:pPr>
+      <w:r>
+        <w:rPr>
+          <w:rFonts w:ascii="Times New Roman" w:hAnsi="Times New Roman" w:cs="Times New Roman"/>
+          <w:sz w:val="24"/>
+          <w:szCs w:val="24"/>
+        </w:rPr>
         <w:t>N/A</w:t>
       </w:r>
     </w:p>
     <w:p>
       <w:pPr>
-        <w:pStyle w:val="Heading2"/>
-      </w:pPr>
-      <w:r>
+        <w:pStyle w:val="Heading3"/>
+        <w:rPr>
+          <w:rFonts w:ascii="Times New Roman" w:hAnsi="Times New Roman" w:cs="Times New Roman"/>
+          <w:sz w:val="28"/>
+          <w:szCs w:val="28"/>
+        </w:rPr>
+      </w:pPr>
+      <w:r>
+        <w:rPr>
+          <w:rFonts w:ascii="Times New Roman" w:hAnsi="Times New Roman" w:cs="Times New Roman"/>
+          <w:sz w:val="28"/>
+          <w:szCs w:val="28"/>
+        </w:rPr>
         <w:t>Tasks:</w:t>
       </w:r>
     </w:p>
@@ -330,8 +252,20 @@
           <w:ilvl w:val="0"/>
           <w:numId w:val="1"/>
         </w:numPr>
-      </w:pPr>
-      <w:r>
+        <w:spacing w:line="240" w:lineRule="auto"/>
+        <w:jc w:val="both"/>
+        <w:rPr>
+          <w:rFonts w:ascii="Times New Roman" w:hAnsi="Times New Roman" w:cs="Times New Roman"/>
+          <w:sz w:val="24"/>
+          <w:szCs w:val="24"/>
+        </w:rPr>
+      </w:pPr>
+      <w:r>
+        <w:rPr>
+          <w:rFonts w:ascii="Times New Roman" w:hAnsi="Times New Roman" w:cs="Times New Roman"/>
+          <w:sz w:val="24"/>
+          <w:szCs w:val="24"/>
+        </w:rPr>
         <w:t>High Concept Document</w:t>
       </w:r>
     </w:p>
@@ -342,8 +276,20 @@
           <w:ilvl w:val="0"/>
           <w:numId w:val="1"/>
         </w:numPr>
-      </w:pPr>
-      <w:r>
+        <w:spacing w:line="240" w:lineRule="auto"/>
+        <w:jc w:val="both"/>
+        <w:rPr>
+          <w:rFonts w:ascii="Times New Roman" w:hAnsi="Times New Roman" w:cs="Times New Roman"/>
+          <w:sz w:val="24"/>
+          <w:szCs w:val="24"/>
+        </w:rPr>
+      </w:pPr>
+      <w:r>
+        <w:rPr>
+          <w:rFonts w:ascii="Times New Roman" w:hAnsi="Times New Roman" w:cs="Times New Roman"/>
+          <w:sz w:val="24"/>
+          <w:szCs w:val="24"/>
+        </w:rPr>
         <w:t>Concept pitch Presentation</w:t>
       </w:r>
     </w:p>
@@ -354,8 +300,20 @@
           <w:ilvl w:val="0"/>
           <w:numId w:val="1"/>
         </w:numPr>
-      </w:pPr>
-      <w:r>
+        <w:spacing w:line="240" w:lineRule="auto"/>
+        <w:jc w:val="both"/>
+        <w:rPr>
+          <w:rFonts w:ascii="Times New Roman" w:hAnsi="Times New Roman" w:cs="Times New Roman"/>
+          <w:sz w:val="24"/>
+          <w:szCs w:val="24"/>
+        </w:rPr>
+      </w:pPr>
+      <w:r>
+        <w:rPr>
+          <w:rFonts w:ascii="Times New Roman" w:hAnsi="Times New Roman" w:cs="Times New Roman"/>
+          <w:sz w:val="24"/>
+          <w:szCs w:val="24"/>
+        </w:rPr>
         <w:t>Decide on Scrum master</w:t>
       </w:r>
     </w:p>
@@ -366,76 +324,201 @@
           <w:ilvl w:val="0"/>
           <w:numId w:val="1"/>
         </w:numPr>
-      </w:pPr>
-      <w:r>
+        <w:spacing w:line="240" w:lineRule="auto"/>
+        <w:jc w:val="both"/>
+        <w:rPr>
+          <w:rFonts w:ascii="Times New Roman" w:hAnsi="Times New Roman" w:cs="Times New Roman"/>
+          <w:sz w:val="24"/>
+          <w:szCs w:val="24"/>
+        </w:rPr>
+      </w:pPr>
+      <w:r>
+        <w:rPr>
+          <w:rFonts w:ascii="Times New Roman" w:hAnsi="Times New Roman" w:cs="Times New Roman"/>
+          <w:sz w:val="24"/>
+          <w:szCs w:val="24"/>
+        </w:rPr>
         <w:t xml:space="preserve">Decide on organisation tools </w:t>
       </w:r>
     </w:p>
     <w:p>
       <w:pPr>
+        <w:pStyle w:val="Heading3"/>
+        <w:rPr>
+          <w:rFonts w:ascii="Times New Roman" w:hAnsi="Times New Roman" w:cs="Times New Roman"/>
+          <w:sz w:val="28"/>
+          <w:szCs w:val="28"/>
+        </w:rPr>
+      </w:pPr>
+      <w:r>
+        <w:rPr>
+          <w:rFonts w:ascii="Times New Roman" w:hAnsi="Times New Roman" w:cs="Times New Roman"/>
+          <w:sz w:val="28"/>
+          <w:szCs w:val="28"/>
+        </w:rPr>
+        <w:t>Update:</w:t>
+      </w:r>
+    </w:p>
+    <w:p>
+      <w:pPr>
+        <w:spacing w:line="240" w:lineRule="auto"/>
+        <w:jc w:val="both"/>
+        <w:rPr>
+          <w:rFonts w:ascii="Times New Roman" w:hAnsi="Times New Roman" w:cs="Times New Roman"/>
+          <w:sz w:val="24"/>
+          <w:szCs w:val="24"/>
+        </w:rPr>
+      </w:pPr>
+      <w:r>
+        <w:rPr>
+          <w:rFonts w:ascii="Times New Roman" w:hAnsi="Times New Roman" w:cs="Times New Roman"/>
+          <w:sz w:val="24"/>
+          <w:szCs w:val="24"/>
+        </w:rPr>
+        <w:t>The High Concept document was completed. We then presented our concept pitch. It was a successful pitch as we were given the Go-Ahead to move onto the Pre-Production phase of our project – ORBliteration.</w:t>
+      </w:r>
+    </w:p>
+    <w:p>
+      <w:pPr>
+        <w:spacing w:line="240" w:lineRule="auto"/>
+        <w:jc w:val="both"/>
+        <w:rPr>
+          <w:rFonts w:ascii="Times New Roman" w:hAnsi="Times New Roman" w:cs="Times New Roman"/>
+          <w:sz w:val="24"/>
+          <w:szCs w:val="24"/>
+        </w:rPr>
+      </w:pPr>
+      <w:r>
+        <w:rPr>
+          <w:rFonts w:ascii="Times New Roman" w:hAnsi="Times New Roman" w:cs="Times New Roman"/>
+          <w:sz w:val="24"/>
+          <w:szCs w:val="24"/>
+        </w:rPr>
+        <w:t>It was decided that that for the Pre-production Phase that J. Griffith Will assume the task of Scrum Master. The use of Trello alongside the Wall would be used to organise the team’s production.</w:t>
+      </w:r>
+    </w:p>
+    <w:p>
+      <w:pPr>
         <w:pStyle w:val="Heading2"/>
-      </w:pPr>
-      <w:r>
-        <w:t>Update:</w:t>
-      </w:r>
-    </w:p>
-    <w:p>
-      <w:r>
-        <w:t>The High Concept document was completed. We then presented our concept pitch. It was a successful pitch as we were given the Go-Ahead to move onto the Pre-Production phase of our project – ORBliteration.</w:t>
-      </w:r>
-    </w:p>
-    <w:p>
-      <w:r>
-        <w:t>It was decided that that for the Pre-production Phase that J. Griffith Will assume the task of Scrum Master. The use of Trello alongside the Wall would be used to organise the team’s production.</w:t>
-      </w:r>
-    </w:p>
-    <w:p>
-      <w:pPr>
-        <w:pStyle w:val="Heading1"/>
-      </w:pPr>
-      <w:r>
+        <w:rPr>
+          <w:rFonts w:ascii="Times New Roman" w:hAnsi="Times New Roman" w:cs="Times New Roman"/>
+        </w:rPr>
+      </w:pPr>
+      <w:r>
+        <w:rPr>
+          <w:rFonts w:ascii="Times New Roman" w:hAnsi="Times New Roman" w:cs="Times New Roman"/>
+        </w:rPr>
         <w:t>4 Aug 2015</w:t>
       </w:r>
     </w:p>
     <w:p>
       <w:pPr>
-        <w:pStyle w:val="Heading2"/>
-      </w:pPr>
-      <w:r>
+        <w:pStyle w:val="Heading3"/>
+        <w:rPr>
+          <w:rFonts w:ascii="Times New Roman" w:hAnsi="Times New Roman" w:cs="Times New Roman"/>
+          <w:sz w:val="28"/>
+          <w:szCs w:val="28"/>
+        </w:rPr>
+      </w:pPr>
+      <w:r>
+        <w:rPr>
+          <w:rFonts w:ascii="Times New Roman" w:hAnsi="Times New Roman" w:cs="Times New Roman"/>
+          <w:sz w:val="28"/>
+          <w:szCs w:val="28"/>
+        </w:rPr>
         <w:t>Scrum Meeting:</w:t>
       </w:r>
     </w:p>
     <w:p>
-      <w:r>
+      <w:pPr>
+        <w:spacing w:line="240" w:lineRule="auto"/>
+        <w:jc w:val="both"/>
+        <w:rPr>
+          <w:rFonts w:ascii="Times New Roman" w:hAnsi="Times New Roman" w:cs="Times New Roman"/>
+          <w:sz w:val="24"/>
+          <w:szCs w:val="24"/>
+        </w:rPr>
+      </w:pPr>
+      <w:r>
+        <w:rPr>
+          <w:rFonts w:ascii="Times New Roman" w:hAnsi="Times New Roman" w:cs="Times New Roman"/>
+          <w:sz w:val="24"/>
+          <w:szCs w:val="24"/>
+        </w:rPr>
         <w:t xml:space="preserve">J. Griffith led </w:t>
       </w:r>
       <w:r>
+        <w:rPr>
+          <w:rFonts w:ascii="Times New Roman" w:hAnsi="Times New Roman" w:cs="Times New Roman"/>
+          <w:sz w:val="24"/>
+          <w:szCs w:val="24"/>
+        </w:rPr>
         <w:t>today’s Scum meeting</w:t>
       </w:r>
       <w:r>
+        <w:rPr>
+          <w:rFonts w:ascii="Times New Roman" w:hAnsi="Times New Roman" w:cs="Times New Roman"/>
+          <w:sz w:val="24"/>
+          <w:szCs w:val="24"/>
+        </w:rPr>
         <w:t xml:space="preserve"> and</w:t>
       </w:r>
       <w:r>
+        <w:rPr>
+          <w:rFonts w:ascii="Times New Roman" w:hAnsi="Times New Roman" w:cs="Times New Roman"/>
+          <w:sz w:val="24"/>
+          <w:szCs w:val="24"/>
+        </w:rPr>
         <w:t xml:space="preserve"> it was decided to start writing up the Game Design Document. First we made a decision to follow the template from Iron Belly Studios to create the GDD, and follow up with the guidelines given to us. </w:t>
       </w:r>
       <w:r>
+        <w:rPr>
+          <w:rFonts w:ascii="Times New Roman" w:hAnsi="Times New Roman" w:cs="Times New Roman"/>
+          <w:sz w:val="24"/>
+          <w:szCs w:val="24"/>
+        </w:rPr>
         <w:t xml:space="preserve"> </w:t>
       </w:r>
       <w:r>
+        <w:rPr>
+          <w:rFonts w:ascii="Times New Roman" w:hAnsi="Times New Roman" w:cs="Times New Roman"/>
+          <w:sz w:val="24"/>
+          <w:szCs w:val="24"/>
+        </w:rPr>
         <w:t>After which sections of the GDD were delegated to each team member to complete</w:t>
       </w:r>
       <w:r>
+        <w:rPr>
+          <w:rFonts w:ascii="Times New Roman" w:hAnsi="Times New Roman" w:cs="Times New Roman"/>
+          <w:sz w:val="24"/>
+          <w:szCs w:val="24"/>
+        </w:rPr>
         <w:t>.</w:t>
       </w:r>
       <w:r>
+        <w:rPr>
+          <w:rFonts w:ascii="Times New Roman" w:hAnsi="Times New Roman" w:cs="Times New Roman"/>
+          <w:sz w:val="24"/>
+          <w:szCs w:val="24"/>
+        </w:rPr>
         <w:t xml:space="preserve"> </w:t>
       </w:r>
     </w:p>
     <w:p>
       <w:pPr>
-        <w:pStyle w:val="Heading2"/>
-      </w:pPr>
-      <w:r>
+        <w:pStyle w:val="Heading3"/>
+        <w:rPr>
+          <w:rFonts w:ascii="Times New Roman" w:hAnsi="Times New Roman" w:cs="Times New Roman"/>
+          <w:sz w:val="28"/>
+          <w:szCs w:val="28"/>
+        </w:rPr>
+      </w:pPr>
+      <w:r>
+        <w:rPr>
+          <w:rFonts w:ascii="Times New Roman" w:hAnsi="Times New Roman" w:cs="Times New Roman"/>
+          <w:sz w:val="28"/>
+          <w:szCs w:val="28"/>
+        </w:rPr>
         <w:t>Tasks:</w:t>
       </w:r>
     </w:p>
@@ -446,85 +529,226 @@
           <w:ilvl w:val="0"/>
           <w:numId w:val="3"/>
         </w:numPr>
-      </w:pPr>
-      <w:r>
+        <w:spacing w:line="240" w:lineRule="auto"/>
+        <w:jc w:val="both"/>
+        <w:rPr>
+          <w:rFonts w:ascii="Times New Roman" w:hAnsi="Times New Roman" w:cs="Times New Roman"/>
+          <w:sz w:val="24"/>
+          <w:szCs w:val="24"/>
+        </w:rPr>
+      </w:pPr>
+      <w:r>
+        <w:rPr>
+          <w:rFonts w:ascii="Times New Roman" w:hAnsi="Times New Roman" w:cs="Times New Roman"/>
+          <w:sz w:val="24"/>
+          <w:szCs w:val="24"/>
+        </w:rPr>
         <w:t>Write the GDD</w:t>
       </w:r>
     </w:p>
     <w:p>
       <w:pPr>
+        <w:pStyle w:val="Heading3"/>
+        <w:rPr>
+          <w:rFonts w:ascii="Times New Roman" w:hAnsi="Times New Roman" w:cs="Times New Roman"/>
+          <w:sz w:val="28"/>
+          <w:szCs w:val="28"/>
+        </w:rPr>
+      </w:pPr>
+      <w:r>
+        <w:rPr>
+          <w:rFonts w:ascii="Times New Roman" w:hAnsi="Times New Roman" w:cs="Times New Roman"/>
+          <w:sz w:val="28"/>
+          <w:szCs w:val="28"/>
+        </w:rPr>
+        <w:t>Update:</w:t>
+      </w:r>
+    </w:p>
+    <w:p>
+      <w:pPr>
+        <w:spacing w:line="240" w:lineRule="auto"/>
+        <w:jc w:val="both"/>
+        <w:rPr>
+          <w:rFonts w:ascii="Times New Roman" w:hAnsi="Times New Roman" w:cs="Times New Roman"/>
+          <w:sz w:val="24"/>
+          <w:szCs w:val="24"/>
+        </w:rPr>
+      </w:pPr>
+      <w:r>
+        <w:rPr>
+          <w:rFonts w:ascii="Times New Roman" w:hAnsi="Times New Roman" w:cs="Times New Roman"/>
+          <w:sz w:val="24"/>
+          <w:szCs w:val="24"/>
+        </w:rPr>
+        <w:t xml:space="preserve">Initially we split up the sections of the GDD and each team member worked on them. When a member had finished there section they would help another team member with theirs.  </w:t>
+      </w:r>
+    </w:p>
+    <w:p>
+      <w:pPr>
+        <w:spacing w:line="240" w:lineRule="auto"/>
+        <w:jc w:val="both"/>
+        <w:rPr>
+          <w:rFonts w:ascii="Times New Roman" w:hAnsi="Times New Roman" w:cs="Times New Roman"/>
+          <w:sz w:val="24"/>
+          <w:szCs w:val="24"/>
+        </w:rPr>
+      </w:pPr>
+      <w:r>
+        <w:rPr>
+          <w:rFonts w:ascii="Times New Roman" w:hAnsi="Times New Roman" w:cs="Times New Roman"/>
+          <w:sz w:val="24"/>
+          <w:szCs w:val="24"/>
+        </w:rPr>
+        <w:t>Once</w:t>
+      </w:r>
+      <w:r>
+        <w:rPr>
+          <w:rFonts w:ascii="Times New Roman" w:hAnsi="Times New Roman" w:cs="Times New Roman"/>
+          <w:sz w:val="24"/>
+          <w:szCs w:val="24"/>
+        </w:rPr>
+        <w:t xml:space="preserve"> completed we added each section together and as a team we edited it to create a flow and co</w:t>
+      </w:r>
+      <w:r>
+        <w:rPr>
+          <w:rFonts w:ascii="Times New Roman" w:hAnsi="Times New Roman" w:cs="Times New Roman"/>
+          <w:sz w:val="24"/>
+          <w:szCs w:val="24"/>
+        </w:rPr>
+        <w:t>ncurrency with in the document, as well as correctness.</w:t>
+      </w:r>
+    </w:p>
+    <w:p>
+      <w:pPr>
         <w:pStyle w:val="Heading2"/>
-      </w:pPr>
-      <w:r>
-        <w:t>Update:</w:t>
-      </w:r>
-    </w:p>
-    <w:p>
-      <w:r>
-        <w:t xml:space="preserve">Initially we split up the sections of the GDD and each team member worked on them. When a member had finished there section they would help another team member with theirs.  </w:t>
-      </w:r>
-    </w:p>
-    <w:p>
-      <w:r>
-        <w:t>Once</w:t>
-      </w:r>
-      <w:r>
-        <w:t xml:space="preserve"> completed we added each section together and as a team we edited it to create a flow and co</w:t>
-      </w:r>
-      <w:r>
-        <w:t>ncurrency with in the document, as well as correctness.</w:t>
-      </w:r>
-    </w:p>
-    <w:p>
-      <w:pPr>
-        <w:pStyle w:val="Heading1"/>
-      </w:pPr>
-      <w:r>
+        <w:rPr>
+          <w:rFonts w:ascii="Times New Roman" w:hAnsi="Times New Roman" w:cs="Times New Roman"/>
+        </w:rPr>
+      </w:pPr>
+      <w:r>
+        <w:rPr>
+          <w:rFonts w:ascii="Times New Roman" w:hAnsi="Times New Roman" w:cs="Times New Roman"/>
+        </w:rPr>
+        <w:lastRenderedPageBreak/>
         <w:t>6 Aug 2015</w:t>
       </w:r>
     </w:p>
     <w:p>
       <w:pPr>
-        <w:pStyle w:val="Heading2"/>
-      </w:pPr>
-      <w:r>
+        <w:pStyle w:val="Heading3"/>
+        <w:rPr>
+          <w:rFonts w:ascii="Times New Roman" w:hAnsi="Times New Roman" w:cs="Times New Roman"/>
+          <w:sz w:val="28"/>
+          <w:szCs w:val="28"/>
+        </w:rPr>
+      </w:pPr>
+      <w:r>
+        <w:rPr>
+          <w:rFonts w:ascii="Times New Roman" w:hAnsi="Times New Roman" w:cs="Times New Roman"/>
+          <w:sz w:val="28"/>
+          <w:szCs w:val="28"/>
+        </w:rPr>
         <w:t>Scrum Meeting:</w:t>
       </w:r>
     </w:p>
     <w:p>
-      <w:r>
+      <w:pPr>
+        <w:spacing w:line="240" w:lineRule="auto"/>
+        <w:jc w:val="both"/>
+        <w:rPr>
+          <w:rFonts w:ascii="Times New Roman" w:hAnsi="Times New Roman" w:cs="Times New Roman"/>
+          <w:sz w:val="24"/>
+          <w:szCs w:val="24"/>
+        </w:rPr>
+      </w:pPr>
+      <w:r>
+        <w:rPr>
+          <w:rFonts w:ascii="Times New Roman" w:hAnsi="Times New Roman" w:cs="Times New Roman"/>
+          <w:sz w:val="24"/>
+          <w:szCs w:val="24"/>
+        </w:rPr>
         <w:t>J. Griffith led today’s Scum meeting and i</w:t>
       </w:r>
       <w:r>
+        <w:rPr>
+          <w:rFonts w:ascii="Times New Roman" w:hAnsi="Times New Roman" w:cs="Times New Roman"/>
+          <w:sz w:val="24"/>
+          <w:szCs w:val="24"/>
+        </w:rPr>
         <w:t>t was decide that we needed t</w:t>
       </w:r>
       <w:r>
+        <w:rPr>
+          <w:rFonts w:ascii="Times New Roman" w:hAnsi="Times New Roman" w:cs="Times New Roman"/>
+          <w:sz w:val="24"/>
+          <w:szCs w:val="24"/>
+        </w:rPr>
         <w:t xml:space="preserve">o get our GDD approved by the product owner – Asma Shakil. </w:t>
       </w:r>
       <w:r>
+        <w:rPr>
+          <w:rFonts w:ascii="Times New Roman" w:hAnsi="Times New Roman" w:cs="Times New Roman"/>
+          <w:sz w:val="24"/>
+          <w:szCs w:val="24"/>
+        </w:rPr>
         <w:t xml:space="preserve">So we emailed </w:t>
       </w:r>
       <w:r>
+        <w:rPr>
+          <w:rFonts w:ascii="Times New Roman" w:hAnsi="Times New Roman" w:cs="Times New Roman"/>
+          <w:sz w:val="24"/>
+          <w:szCs w:val="24"/>
+        </w:rPr>
         <w:t>A. Shakil</w:t>
       </w:r>
       <w:r>
+        <w:rPr>
+          <w:rFonts w:ascii="Times New Roman" w:hAnsi="Times New Roman" w:cs="Times New Roman"/>
+          <w:sz w:val="24"/>
+          <w:szCs w:val="24"/>
+        </w:rPr>
         <w:t xml:space="preserve"> </w:t>
       </w:r>
       <w:r>
+        <w:rPr>
+          <w:rFonts w:ascii="Times New Roman" w:hAnsi="Times New Roman" w:cs="Times New Roman"/>
+          <w:sz w:val="24"/>
+          <w:szCs w:val="24"/>
+        </w:rPr>
         <w:t xml:space="preserve">to </w:t>
       </w:r>
       <w:r>
+        <w:rPr>
+          <w:rFonts w:ascii="Times New Roman" w:hAnsi="Times New Roman" w:cs="Times New Roman"/>
+          <w:sz w:val="24"/>
+          <w:szCs w:val="24"/>
+        </w:rPr>
         <w:t xml:space="preserve">go over </w:t>
       </w:r>
       <w:r>
+        <w:rPr>
+          <w:rFonts w:ascii="Times New Roman" w:hAnsi="Times New Roman" w:cs="Times New Roman"/>
+          <w:sz w:val="24"/>
+          <w:szCs w:val="24"/>
+        </w:rPr>
         <w:t xml:space="preserve">the GDD. </w:t>
       </w:r>
     </w:p>
     <w:p>
       <w:pPr>
-        <w:pStyle w:val="Heading2"/>
-      </w:pPr>
-      <w:r>
+        <w:pStyle w:val="Heading3"/>
+        <w:rPr>
+          <w:rFonts w:ascii="Times New Roman" w:hAnsi="Times New Roman" w:cs="Times New Roman"/>
+          <w:sz w:val="28"/>
+          <w:szCs w:val="28"/>
+        </w:rPr>
+      </w:pPr>
+      <w:r>
+        <w:rPr>
+          <w:rFonts w:ascii="Times New Roman" w:hAnsi="Times New Roman" w:cs="Times New Roman"/>
+          <w:sz w:val="28"/>
+          <w:szCs w:val="28"/>
+        </w:rPr>
         <w:t>Tasks:</w:t>
       </w:r>
     </w:p>
@@ -535,30 +759,81 @@
           <w:ilvl w:val="0"/>
           <w:numId w:val="3"/>
         </w:numPr>
-      </w:pPr>
-      <w:r>
+        <w:spacing w:line="240" w:lineRule="auto"/>
+        <w:jc w:val="both"/>
+        <w:rPr>
+          <w:rFonts w:ascii="Times New Roman" w:hAnsi="Times New Roman" w:cs="Times New Roman"/>
+          <w:sz w:val="24"/>
+          <w:szCs w:val="24"/>
+        </w:rPr>
+      </w:pPr>
+      <w:r>
+        <w:rPr>
+          <w:rFonts w:ascii="Times New Roman" w:hAnsi="Times New Roman" w:cs="Times New Roman"/>
+          <w:sz w:val="24"/>
+          <w:szCs w:val="24"/>
+        </w:rPr>
         <w:t>Get Approval on GDD from product owner</w:t>
       </w:r>
     </w:p>
     <w:p>
       <w:pPr>
-        <w:pStyle w:val="Heading2"/>
-      </w:pPr>
-      <w:r>
+        <w:pStyle w:val="Heading3"/>
+        <w:rPr>
+          <w:rFonts w:ascii="Times New Roman" w:hAnsi="Times New Roman" w:cs="Times New Roman"/>
+          <w:sz w:val="28"/>
+          <w:szCs w:val="28"/>
+        </w:rPr>
+      </w:pPr>
+      <w:r>
+        <w:rPr>
+          <w:rFonts w:ascii="Times New Roman" w:hAnsi="Times New Roman" w:cs="Times New Roman"/>
+          <w:sz w:val="28"/>
+          <w:szCs w:val="28"/>
+        </w:rPr>
         <w:t>Update:</w:t>
       </w:r>
     </w:p>
     <w:p>
-      <w:r>
+      <w:pPr>
+        <w:spacing w:line="240" w:lineRule="auto"/>
+        <w:jc w:val="both"/>
+        <w:rPr>
+          <w:rFonts w:ascii="Times New Roman" w:hAnsi="Times New Roman" w:cs="Times New Roman"/>
+          <w:sz w:val="24"/>
+          <w:szCs w:val="24"/>
+        </w:rPr>
+      </w:pPr>
+      <w:r>
+        <w:rPr>
+          <w:rFonts w:ascii="Times New Roman" w:hAnsi="Times New Roman" w:cs="Times New Roman"/>
+          <w:sz w:val="24"/>
+          <w:szCs w:val="24"/>
+        </w:rPr>
         <w:t xml:space="preserve">A. Shakil </w:t>
       </w:r>
       <w:r>
+        <w:rPr>
+          <w:rFonts w:ascii="Times New Roman" w:hAnsi="Times New Roman" w:cs="Times New Roman"/>
+          <w:sz w:val="24"/>
+          <w:szCs w:val="24"/>
+        </w:rPr>
         <w:t xml:space="preserve">had </w:t>
       </w:r>
       <w:r>
+        <w:rPr>
+          <w:rFonts w:ascii="Times New Roman" w:hAnsi="Times New Roman" w:cs="Times New Roman"/>
+          <w:sz w:val="24"/>
+          <w:szCs w:val="24"/>
+        </w:rPr>
         <w:t>a</w:t>
       </w:r>
       <w:r>
+        <w:rPr>
+          <w:rFonts w:ascii="Times New Roman" w:hAnsi="Times New Roman" w:cs="Times New Roman"/>
+          <w:sz w:val="24"/>
+          <w:szCs w:val="24"/>
+        </w:rPr>
         <w:t xml:space="preserve"> look at the document and gave us the following advice on how to edit our GDD. </w:t>
       </w:r>
     </w:p>
@@ -569,8 +844,20 @@
           <w:ilvl w:val="0"/>
           <w:numId w:val="3"/>
         </w:numPr>
-      </w:pPr>
-      <w:r>
+        <w:spacing w:line="240" w:lineRule="auto"/>
+        <w:jc w:val="both"/>
+        <w:rPr>
+          <w:rFonts w:ascii="Times New Roman" w:hAnsi="Times New Roman" w:cs="Times New Roman"/>
+          <w:sz w:val="24"/>
+          <w:szCs w:val="24"/>
+        </w:rPr>
+      </w:pPr>
+      <w:r>
+        <w:rPr>
+          <w:rFonts w:ascii="Times New Roman" w:hAnsi="Times New Roman" w:cs="Times New Roman"/>
+          <w:sz w:val="24"/>
+          <w:szCs w:val="24"/>
+        </w:rPr>
         <w:t xml:space="preserve">Add in a table of changes </w:t>
       </w:r>
     </w:p>
@@ -581,8 +868,20 @@
           <w:ilvl w:val="0"/>
           <w:numId w:val="3"/>
         </w:numPr>
-      </w:pPr>
-      <w:r>
+        <w:spacing w:line="240" w:lineRule="auto"/>
+        <w:jc w:val="both"/>
+        <w:rPr>
+          <w:rFonts w:ascii="Times New Roman" w:hAnsi="Times New Roman" w:cs="Times New Roman"/>
+          <w:sz w:val="24"/>
+          <w:szCs w:val="24"/>
+        </w:rPr>
+      </w:pPr>
+      <w:r>
+        <w:rPr>
+          <w:rFonts w:ascii="Times New Roman" w:hAnsi="Times New Roman" w:cs="Times New Roman"/>
+          <w:sz w:val="24"/>
+          <w:szCs w:val="24"/>
+        </w:rPr>
         <w:t>Format heading to include numbers to clearly show sub headings</w:t>
       </w:r>
     </w:p>
@@ -593,8 +892,20 @@
           <w:ilvl w:val="0"/>
           <w:numId w:val="3"/>
         </w:numPr>
-      </w:pPr>
-      <w:r>
+        <w:spacing w:line="240" w:lineRule="auto"/>
+        <w:jc w:val="both"/>
+        <w:rPr>
+          <w:rFonts w:ascii="Times New Roman" w:hAnsi="Times New Roman" w:cs="Times New Roman"/>
+          <w:sz w:val="24"/>
+          <w:szCs w:val="24"/>
+        </w:rPr>
+      </w:pPr>
+      <w:r>
+        <w:rPr>
+          <w:rFonts w:ascii="Times New Roman" w:hAnsi="Times New Roman" w:cs="Times New Roman"/>
+          <w:sz w:val="24"/>
+          <w:szCs w:val="24"/>
+        </w:rPr>
         <w:t>Remove target platform and add it to the TDD</w:t>
       </w:r>
     </w:p>
@@ -605,8 +916,20 @@
           <w:ilvl w:val="0"/>
           <w:numId w:val="3"/>
         </w:numPr>
-      </w:pPr>
-      <w:r>
+        <w:spacing w:line="240" w:lineRule="auto"/>
+        <w:jc w:val="both"/>
+        <w:rPr>
+          <w:rFonts w:ascii="Times New Roman" w:hAnsi="Times New Roman" w:cs="Times New Roman"/>
+          <w:sz w:val="24"/>
+          <w:szCs w:val="24"/>
+        </w:rPr>
+      </w:pPr>
+      <w:r>
+        <w:rPr>
+          <w:rFonts w:ascii="Times New Roman" w:hAnsi="Times New Roman" w:cs="Times New Roman"/>
+          <w:sz w:val="24"/>
+          <w:szCs w:val="24"/>
+        </w:rPr>
         <w:t>Move Visual/Audio style heading to the assets heading.</w:t>
       </w:r>
     </w:p>
@@ -617,8 +940,20 @@
           <w:ilvl w:val="0"/>
           <w:numId w:val="3"/>
         </w:numPr>
-      </w:pPr>
-      <w:r>
+        <w:spacing w:line="240" w:lineRule="auto"/>
+        <w:jc w:val="both"/>
+        <w:rPr>
+          <w:rFonts w:ascii="Times New Roman" w:hAnsi="Times New Roman" w:cs="Times New Roman"/>
+          <w:sz w:val="24"/>
+          <w:szCs w:val="24"/>
+        </w:rPr>
+      </w:pPr>
+      <w:r>
+        <w:rPr>
+          <w:rFonts w:ascii="Times New Roman" w:hAnsi="Times New Roman" w:cs="Times New Roman"/>
+          <w:sz w:val="24"/>
+          <w:szCs w:val="24"/>
+        </w:rPr>
         <w:t>Rename “Starting Out” to “Game stages”</w:t>
       </w:r>
     </w:p>
@@ -629,8 +964,20 @@
           <w:ilvl w:val="1"/>
           <w:numId w:val="3"/>
         </w:numPr>
-      </w:pPr>
-      <w:r>
+        <w:spacing w:line="240" w:lineRule="auto"/>
+        <w:jc w:val="both"/>
+        <w:rPr>
+          <w:rFonts w:ascii="Times New Roman" w:hAnsi="Times New Roman" w:cs="Times New Roman"/>
+          <w:sz w:val="24"/>
+          <w:szCs w:val="24"/>
+        </w:rPr>
+      </w:pPr>
+      <w:r>
+        <w:rPr>
+          <w:rFonts w:ascii="Times New Roman" w:hAnsi="Times New Roman" w:cs="Times New Roman"/>
+          <w:sz w:val="24"/>
+          <w:szCs w:val="24"/>
+        </w:rPr>
         <w:t>Augment by adding images</w:t>
       </w:r>
     </w:p>
@@ -641,8 +988,20 @@
           <w:ilvl w:val="0"/>
           <w:numId w:val="3"/>
         </w:numPr>
-      </w:pPr>
-      <w:r>
+        <w:spacing w:line="240" w:lineRule="auto"/>
+        <w:jc w:val="both"/>
+        <w:rPr>
+          <w:rFonts w:ascii="Times New Roman" w:hAnsi="Times New Roman" w:cs="Times New Roman"/>
+          <w:sz w:val="24"/>
+          <w:szCs w:val="24"/>
+        </w:rPr>
+      </w:pPr>
+      <w:r>
+        <w:rPr>
+          <w:rFonts w:ascii="Times New Roman" w:hAnsi="Times New Roman" w:cs="Times New Roman"/>
+          <w:sz w:val="24"/>
+          <w:szCs w:val="24"/>
+        </w:rPr>
         <w:t>Add super heading “Game Play” and move mechanics section to it.</w:t>
       </w:r>
     </w:p>
@@ -653,8 +1012,20 @@
           <w:ilvl w:val="1"/>
           <w:numId w:val="3"/>
         </w:numPr>
-      </w:pPr>
-      <w:r>
+        <w:spacing w:line="240" w:lineRule="auto"/>
+        <w:jc w:val="both"/>
+        <w:rPr>
+          <w:rFonts w:ascii="Times New Roman" w:hAnsi="Times New Roman" w:cs="Times New Roman"/>
+          <w:sz w:val="24"/>
+          <w:szCs w:val="24"/>
+        </w:rPr>
+      </w:pPr>
+      <w:r>
+        <w:rPr>
+          <w:rFonts w:ascii="Times New Roman" w:hAnsi="Times New Roman" w:cs="Times New Roman"/>
+          <w:sz w:val="24"/>
+          <w:szCs w:val="24"/>
+        </w:rPr>
         <w:t>Also put Heading “Game Play” before “Game stages”</w:t>
       </w:r>
     </w:p>
@@ -665,8 +1036,20 @@
           <w:ilvl w:val="0"/>
           <w:numId w:val="3"/>
         </w:numPr>
-      </w:pPr>
-      <w:r>
+        <w:spacing w:line="240" w:lineRule="auto"/>
+        <w:jc w:val="both"/>
+        <w:rPr>
+          <w:rFonts w:ascii="Times New Roman" w:hAnsi="Times New Roman" w:cs="Times New Roman"/>
+          <w:sz w:val="24"/>
+          <w:szCs w:val="24"/>
+        </w:rPr>
+      </w:pPr>
+      <w:r>
+        <w:rPr>
+          <w:rFonts w:ascii="Times New Roman" w:hAnsi="Times New Roman" w:cs="Times New Roman"/>
+          <w:sz w:val="24"/>
+          <w:szCs w:val="24"/>
+        </w:rPr>
         <w:t>Add supper Heading of “Game Design” for “Game stages” and “Assets”</w:t>
       </w:r>
     </w:p>
@@ -677,8 +1060,20 @@
           <w:ilvl w:val="0"/>
           <w:numId w:val="3"/>
         </w:numPr>
-      </w:pPr>
-      <w:r>
+        <w:spacing w:line="240" w:lineRule="auto"/>
+        <w:jc w:val="both"/>
+        <w:rPr>
+          <w:rFonts w:ascii="Times New Roman" w:hAnsi="Times New Roman" w:cs="Times New Roman"/>
+          <w:sz w:val="24"/>
+          <w:szCs w:val="24"/>
+        </w:rPr>
+      </w:pPr>
+      <w:r>
+        <w:rPr>
+          <w:rFonts w:ascii="Times New Roman" w:hAnsi="Times New Roman" w:cs="Times New Roman"/>
+          <w:sz w:val="24"/>
+          <w:szCs w:val="24"/>
+        </w:rPr>
         <w:t>Add Summary at the end</w:t>
       </w:r>
     </w:p>
@@ -689,61 +1084,153 @@
           <w:ilvl w:val="0"/>
           <w:numId w:val="3"/>
         </w:numPr>
-      </w:pPr>
-      <w:r>
+        <w:spacing w:line="240" w:lineRule="auto"/>
+        <w:jc w:val="both"/>
+        <w:rPr>
+          <w:rFonts w:ascii="Times New Roman" w:hAnsi="Times New Roman" w:cs="Times New Roman"/>
+          <w:sz w:val="24"/>
+          <w:szCs w:val="24"/>
+        </w:rPr>
+      </w:pPr>
+      <w:r>
+        <w:rPr>
+          <w:rFonts w:ascii="Times New Roman" w:hAnsi="Times New Roman" w:cs="Times New Roman"/>
+          <w:sz w:val="24"/>
+          <w:szCs w:val="24"/>
+        </w:rPr>
         <w:t>Think about adding taught/untaught mechanics</w:t>
       </w:r>
     </w:p>
     <w:p>
       <w:pPr>
-        <w:pStyle w:val="Heading1"/>
-      </w:pPr>
-      <w:r>
+        <w:pStyle w:val="Heading2"/>
+        <w:rPr>
+          <w:rFonts w:ascii="Times New Roman" w:hAnsi="Times New Roman" w:cs="Times New Roman"/>
+        </w:rPr>
+      </w:pPr>
+      <w:r>
+        <w:rPr>
+          <w:rFonts w:ascii="Times New Roman" w:hAnsi="Times New Roman" w:cs="Times New Roman"/>
+        </w:rPr>
         <w:t>7 Aug 2015</w:t>
       </w:r>
     </w:p>
     <w:p>
       <w:pPr>
-        <w:pStyle w:val="Heading2"/>
-      </w:pPr>
-      <w:r>
+        <w:pStyle w:val="Heading3"/>
+        <w:rPr>
+          <w:rFonts w:ascii="Times New Roman" w:hAnsi="Times New Roman" w:cs="Times New Roman"/>
+          <w:sz w:val="28"/>
+          <w:szCs w:val="28"/>
+        </w:rPr>
+      </w:pPr>
+      <w:r>
+        <w:rPr>
+          <w:rFonts w:ascii="Times New Roman" w:hAnsi="Times New Roman" w:cs="Times New Roman"/>
+          <w:sz w:val="28"/>
+          <w:szCs w:val="28"/>
+        </w:rPr>
         <w:t>Scrum Meeting:</w:t>
       </w:r>
     </w:p>
     <w:p>
-      <w:r>
+      <w:pPr>
+        <w:spacing w:line="240" w:lineRule="auto"/>
+        <w:jc w:val="both"/>
+        <w:rPr>
+          <w:rFonts w:ascii="Times New Roman" w:hAnsi="Times New Roman" w:cs="Times New Roman"/>
+          <w:sz w:val="24"/>
+          <w:szCs w:val="24"/>
+        </w:rPr>
+      </w:pPr>
+      <w:r>
+        <w:rPr>
+          <w:rFonts w:ascii="Times New Roman" w:hAnsi="Times New Roman" w:cs="Times New Roman"/>
+          <w:sz w:val="24"/>
+          <w:szCs w:val="24"/>
+        </w:rPr>
         <w:t>J. Griffith led today’s Scum meeting and i</w:t>
       </w:r>
       <w:r>
+        <w:rPr>
+          <w:rFonts w:ascii="Times New Roman" w:hAnsi="Times New Roman" w:cs="Times New Roman"/>
+          <w:sz w:val="24"/>
+          <w:szCs w:val="24"/>
+        </w:rPr>
         <w:t>t was decided that a tech Demo or prototype was needed. So a basic implementation of the balls hitting into each other and knocking each other off a platform</w:t>
       </w:r>
       <w:r>
+        <w:rPr>
+          <w:rFonts w:ascii="Times New Roman" w:hAnsi="Times New Roman" w:cs="Times New Roman"/>
+          <w:sz w:val="24"/>
+          <w:szCs w:val="24"/>
+        </w:rPr>
         <w:t xml:space="preserve">. The platform will also need to be </w:t>
       </w:r>
       <w:r>
+        <w:rPr>
+          <w:rFonts w:ascii="Times New Roman" w:hAnsi="Times New Roman" w:cs="Times New Roman"/>
+          <w:sz w:val="24"/>
+          <w:szCs w:val="24"/>
+        </w:rPr>
         <w:t>decreasing in size</w:t>
       </w:r>
       <w:r>
+        <w:rPr>
+          <w:rFonts w:ascii="Times New Roman" w:hAnsi="Times New Roman" w:cs="Times New Roman"/>
+          <w:sz w:val="24"/>
+          <w:szCs w:val="24"/>
+        </w:rPr>
         <w:t xml:space="preserve"> over time</w:t>
       </w:r>
       <w:r>
+        <w:rPr>
+          <w:rFonts w:ascii="Times New Roman" w:hAnsi="Times New Roman" w:cs="Times New Roman"/>
+          <w:sz w:val="24"/>
+          <w:szCs w:val="24"/>
+        </w:rPr>
         <w:t xml:space="preserve">. </w:t>
       </w:r>
       <w:r>
+        <w:rPr>
+          <w:rFonts w:ascii="Times New Roman" w:hAnsi="Times New Roman" w:cs="Times New Roman"/>
+          <w:sz w:val="24"/>
+          <w:szCs w:val="24"/>
+        </w:rPr>
         <w:t xml:space="preserve">Power ups were deemed unnecessary at this point. </w:t>
       </w:r>
       <w:r>
+        <w:rPr>
+          <w:rFonts w:ascii="Times New Roman" w:hAnsi="Times New Roman" w:cs="Times New Roman"/>
+          <w:sz w:val="24"/>
+          <w:szCs w:val="24"/>
+        </w:rPr>
         <w:t>It was decided that Unity was going to be used to create the prototype</w:t>
       </w:r>
       <w:r>
+        <w:rPr>
+          <w:rFonts w:ascii="Times New Roman" w:hAnsi="Times New Roman" w:cs="Times New Roman"/>
+          <w:sz w:val="24"/>
+          <w:szCs w:val="24"/>
+        </w:rPr>
         <w:t>.</w:t>
       </w:r>
     </w:p>
     <w:p>
       <w:pPr>
-        <w:pStyle w:val="Heading2"/>
-      </w:pPr>
-      <w:r>
+        <w:pStyle w:val="Heading3"/>
+        <w:rPr>
+          <w:rFonts w:ascii="Times New Roman" w:hAnsi="Times New Roman" w:cs="Times New Roman"/>
+          <w:sz w:val="28"/>
+          <w:szCs w:val="28"/>
+        </w:rPr>
+      </w:pPr>
+      <w:r>
+        <w:rPr>
+          <w:rFonts w:ascii="Times New Roman" w:hAnsi="Times New Roman" w:cs="Times New Roman"/>
+          <w:sz w:val="28"/>
+          <w:szCs w:val="28"/>
+        </w:rPr>
         <w:t>Tasks:</w:t>
       </w:r>
     </w:p>
@@ -754,8 +1241,20 @@
           <w:ilvl w:val="0"/>
           <w:numId w:val="2"/>
         </w:numPr>
-      </w:pPr>
-      <w:r>
+        <w:spacing w:line="240" w:lineRule="auto"/>
+        <w:jc w:val="both"/>
+        <w:rPr>
+          <w:rFonts w:ascii="Times New Roman" w:hAnsi="Times New Roman" w:cs="Times New Roman"/>
+          <w:sz w:val="24"/>
+          <w:szCs w:val="24"/>
+        </w:rPr>
+      </w:pPr>
+      <w:r>
+        <w:rPr>
+          <w:rFonts w:ascii="Times New Roman" w:hAnsi="Times New Roman" w:cs="Times New Roman"/>
+          <w:sz w:val="24"/>
+          <w:szCs w:val="24"/>
+        </w:rPr>
         <w:t>Tech Demo/Prototype</w:t>
       </w:r>
     </w:p>
@@ -766,8 +1265,20 @@
           <w:ilvl w:val="1"/>
           <w:numId w:val="2"/>
         </w:numPr>
-      </w:pPr>
-      <w:r>
+        <w:spacing w:line="240" w:lineRule="auto"/>
+        <w:jc w:val="both"/>
+        <w:rPr>
+          <w:rFonts w:ascii="Times New Roman" w:hAnsi="Times New Roman" w:cs="Times New Roman"/>
+          <w:sz w:val="24"/>
+          <w:szCs w:val="24"/>
+        </w:rPr>
+      </w:pPr>
+      <w:r>
+        <w:rPr>
+          <w:rFonts w:ascii="Times New Roman" w:hAnsi="Times New Roman" w:cs="Times New Roman"/>
+          <w:sz w:val="24"/>
+          <w:szCs w:val="24"/>
+        </w:rPr>
         <w:t>2 Players (Local)</w:t>
       </w:r>
     </w:p>
@@ -778,8 +1289,20 @@
           <w:ilvl w:val="1"/>
           <w:numId w:val="2"/>
         </w:numPr>
-      </w:pPr>
-      <w:r>
+        <w:spacing w:line="240" w:lineRule="auto"/>
+        <w:jc w:val="both"/>
+        <w:rPr>
+          <w:rFonts w:ascii="Times New Roman" w:hAnsi="Times New Roman" w:cs="Times New Roman"/>
+          <w:sz w:val="24"/>
+          <w:szCs w:val="24"/>
+        </w:rPr>
+      </w:pPr>
+      <w:r>
+        <w:rPr>
+          <w:rFonts w:ascii="Times New Roman" w:hAnsi="Times New Roman" w:cs="Times New Roman"/>
+          <w:sz w:val="24"/>
+          <w:szCs w:val="24"/>
+        </w:rPr>
         <w:t>A surface that decreases in size over time</w:t>
       </w:r>
     </w:p>
@@ -790,8 +1313,20 @@
           <w:ilvl w:val="1"/>
           <w:numId w:val="2"/>
         </w:numPr>
-      </w:pPr>
-      <w:r>
+        <w:spacing w:line="240" w:lineRule="auto"/>
+        <w:jc w:val="both"/>
+        <w:rPr>
+          <w:rFonts w:ascii="Times New Roman" w:hAnsi="Times New Roman" w:cs="Times New Roman"/>
+          <w:sz w:val="24"/>
+          <w:szCs w:val="24"/>
+        </w:rPr>
+      </w:pPr>
+      <w:r>
+        <w:rPr>
+          <w:rFonts w:ascii="Times New Roman" w:hAnsi="Times New Roman" w:cs="Times New Roman"/>
+          <w:sz w:val="24"/>
+          <w:szCs w:val="24"/>
+        </w:rPr>
         <w:t xml:space="preserve">Player movement that was based on acceleration </w:t>
       </w:r>
     </w:p>
@@ -802,8 +1337,20 @@
           <w:ilvl w:val="1"/>
           <w:numId w:val="2"/>
         </w:numPr>
-      </w:pPr>
-      <w:r>
+        <w:spacing w:line="240" w:lineRule="auto"/>
+        <w:jc w:val="both"/>
+        <w:rPr>
+          <w:rFonts w:ascii="Times New Roman" w:hAnsi="Times New Roman" w:cs="Times New Roman"/>
+          <w:sz w:val="24"/>
+          <w:szCs w:val="24"/>
+        </w:rPr>
+      </w:pPr>
+      <w:r>
+        <w:rPr>
+          <w:rFonts w:ascii="Times New Roman" w:hAnsi="Times New Roman" w:cs="Times New Roman"/>
+          <w:sz w:val="24"/>
+          <w:szCs w:val="24"/>
+        </w:rPr>
         <w:t>A collision between players that caused a transference of force</w:t>
       </w:r>
     </w:p>
@@ -814,30 +1361,130 @@
           <w:ilvl w:val="2"/>
           <w:numId w:val="2"/>
         </w:numPr>
-      </w:pPr>
-      <w:r>
+        <w:spacing w:line="240" w:lineRule="auto"/>
+        <w:jc w:val="both"/>
+        <w:rPr>
+          <w:rFonts w:ascii="Times New Roman" w:hAnsi="Times New Roman" w:cs="Times New Roman"/>
+          <w:sz w:val="24"/>
+          <w:szCs w:val="24"/>
+        </w:rPr>
+      </w:pPr>
+      <w:r>
+        <w:rPr>
+          <w:rFonts w:ascii="Times New Roman" w:hAnsi="Times New Roman" w:cs="Times New Roman"/>
+          <w:sz w:val="24"/>
+          <w:szCs w:val="24"/>
+        </w:rPr>
         <w:t>i.e. when a player knocked the other it would go flying</w:t>
       </w:r>
     </w:p>
     <w:p>
       <w:pPr>
-        <w:pStyle w:val="Heading2"/>
-      </w:pPr>
-      <w:r>
+        <w:pStyle w:val="Heading3"/>
+        <w:rPr>
+          <w:rFonts w:ascii="Times New Roman" w:hAnsi="Times New Roman" w:cs="Times New Roman"/>
+          <w:sz w:val="28"/>
+          <w:szCs w:val="28"/>
+        </w:rPr>
+      </w:pPr>
+      <w:r>
+        <w:rPr>
+          <w:rFonts w:ascii="Times New Roman" w:hAnsi="Times New Roman" w:cs="Times New Roman"/>
+          <w:sz w:val="28"/>
+          <w:szCs w:val="28"/>
+        </w:rPr>
         <w:t>Update:</w:t>
       </w:r>
     </w:p>
     <w:p>
-      <w:r>
-        <w:t xml:space="preserve">Due to the simplicity of the required prototype, and the ease of using Unity. As a team we used one machine to create the prototype. </w:t>
-      </w:r>
-      <w:bookmarkStart w:id="0" w:name="_GoBack"/>
-      <w:bookmarkEnd w:id="0"/>
-      <w:r>
+      <w:pPr>
+        <w:spacing w:line="240" w:lineRule="auto"/>
+        <w:jc w:val="both"/>
+        <w:rPr>
+          <w:rFonts w:ascii="Times New Roman" w:hAnsi="Times New Roman" w:cs="Times New Roman"/>
+          <w:sz w:val="24"/>
+          <w:szCs w:val="24"/>
+        </w:rPr>
+      </w:pPr>
+      <w:r>
+        <w:rPr>
+          <w:rFonts w:ascii="Times New Roman" w:hAnsi="Times New Roman" w:cs="Times New Roman"/>
+          <w:sz w:val="24"/>
+          <w:szCs w:val="24"/>
+        </w:rPr>
+        <w:t>Due to the simplicity of the required prototype, and the ease of using Unity. As a team we used one machine to create the prototype.</w:t>
+      </w:r>
+      <w:r>
+        <w:rPr>
+          <w:rFonts w:ascii="Times New Roman" w:hAnsi="Times New Roman" w:cs="Times New Roman"/>
+          <w:sz w:val="24"/>
+          <w:szCs w:val="24"/>
+        </w:rPr>
+        <w:tab/>
+      </w:r>
+      <w:r>
+        <w:rPr>
+          <w:rFonts w:ascii="Times New Roman" w:hAnsi="Times New Roman" w:cs="Times New Roman"/>
+          <w:sz w:val="24"/>
+          <w:szCs w:val="24"/>
+        </w:rPr>
+        <w:t xml:space="preserve"> </w:t>
+      </w:r>
+      <w:r>
+        <w:rPr>
+          <w:rFonts w:ascii="Times New Roman" w:hAnsi="Times New Roman" w:cs="Times New Roman"/>
+          <w:sz w:val="24"/>
+          <w:szCs w:val="24"/>
+        </w:rPr>
         <w:br/>
       </w:r>
       <w:r>
+        <w:rPr>
+          <w:rFonts w:ascii="Times New Roman" w:hAnsi="Times New Roman" w:cs="Times New Roman"/>
+          <w:sz w:val="24"/>
+          <w:szCs w:val="24"/>
+        </w:rPr>
         <w:t>The prototype was completed with basic gameplay and had all 4 requirements. Creating the prototype taught us a few things about what we could be facing in the future when creating the actual game. Such as;</w:t>
+      </w:r>
+      <w:r>
+        <w:rPr>
+          <w:rFonts w:ascii="Times New Roman" w:hAnsi="Times New Roman" w:cs="Times New Roman"/>
+          <w:sz w:val="24"/>
+          <w:szCs w:val="24"/>
+        </w:rPr>
+        <w:tab/>
+      </w:r>
+      <w:r>
+        <w:rPr>
+          <w:rFonts w:ascii="Times New Roman" w:hAnsi="Times New Roman" w:cs="Times New Roman"/>
+          <w:sz w:val="24"/>
+          <w:szCs w:val="24"/>
+        </w:rPr>
+        <w:br/>
+      </w:r>
+      <w:r>
+        <w:rPr>
+          <w:rFonts w:ascii="Times New Roman" w:hAnsi="Times New Roman" w:cs="Times New Roman"/>
+          <w:sz w:val="24"/>
+          <w:szCs w:val="24"/>
+        </w:rPr>
+        <w:br/>
+      </w:r>
+      <w:r>
+        <w:rPr>
+          <w:rFonts w:ascii="Times New Roman" w:hAnsi="Times New Roman" w:cs="Times New Roman"/>
+          <w:sz w:val="24"/>
+          <w:szCs w:val="24"/>
+        </w:rPr>
+        <w:br/>
+      </w:r>
+      <w:r>
+        <w:rPr>
+          <w:rFonts w:ascii="Times New Roman" w:hAnsi="Times New Roman" w:cs="Times New Roman"/>
+          <w:sz w:val="24"/>
+          <w:szCs w:val="24"/>
+        </w:rPr>
+        <w:br/>
       </w:r>
     </w:p>
     <w:p>
@@ -847,8 +1494,21 @@
           <w:ilvl w:val="0"/>
           <w:numId w:val="2"/>
         </w:numPr>
-      </w:pPr>
-      <w:r>
+        <w:spacing w:line="240" w:lineRule="auto"/>
+        <w:jc w:val="both"/>
+        <w:rPr>
+          <w:rFonts w:ascii="Times New Roman" w:hAnsi="Times New Roman" w:cs="Times New Roman"/>
+          <w:sz w:val="24"/>
+          <w:szCs w:val="24"/>
+        </w:rPr>
+      </w:pPr>
+      <w:r>
+        <w:rPr>
+          <w:rFonts w:ascii="Times New Roman" w:hAnsi="Times New Roman" w:cs="Times New Roman"/>
+          <w:sz w:val="24"/>
+          <w:szCs w:val="24"/>
+        </w:rPr>
+        <w:lastRenderedPageBreak/>
         <w:t>The Size of players to play surface</w:t>
       </w:r>
     </w:p>
@@ -859,8 +1519,20 @@
           <w:ilvl w:val="0"/>
           <w:numId w:val="2"/>
         </w:numPr>
-      </w:pPr>
-      <w:r>
+        <w:spacing w:line="240" w:lineRule="auto"/>
+        <w:jc w:val="both"/>
+        <w:rPr>
+          <w:rFonts w:ascii="Times New Roman" w:hAnsi="Times New Roman" w:cs="Times New Roman"/>
+          <w:sz w:val="24"/>
+          <w:szCs w:val="24"/>
+        </w:rPr>
+      </w:pPr>
+      <w:r>
+        <w:rPr>
+          <w:rFonts w:ascii="Times New Roman" w:hAnsi="Times New Roman" w:cs="Times New Roman"/>
+          <w:sz w:val="24"/>
+          <w:szCs w:val="24"/>
+        </w:rPr>
         <w:t xml:space="preserve">The balancing of the acceleration speed </w:t>
       </w:r>
     </w:p>
@@ -871,8 +1543,20 @@
           <w:ilvl w:val="1"/>
           <w:numId w:val="2"/>
         </w:numPr>
-      </w:pPr>
-      <w:r>
+        <w:spacing w:line="240" w:lineRule="auto"/>
+        <w:jc w:val="both"/>
+        <w:rPr>
+          <w:rFonts w:ascii="Times New Roman" w:hAnsi="Times New Roman" w:cs="Times New Roman"/>
+          <w:sz w:val="24"/>
+          <w:szCs w:val="24"/>
+        </w:rPr>
+      </w:pPr>
+      <w:r>
+        <w:rPr>
+          <w:rFonts w:ascii="Times New Roman" w:hAnsi="Times New Roman" w:cs="Times New Roman"/>
+          <w:sz w:val="24"/>
+          <w:szCs w:val="24"/>
+        </w:rPr>
         <w:t xml:space="preserve"> so that it’s not too fast to be unplayable, but fast enough to notice a speed increase</w:t>
       </w:r>
     </w:p>
@@ -883,8 +1567,20 @@
           <w:ilvl w:val="1"/>
           <w:numId w:val="2"/>
         </w:numPr>
-      </w:pPr>
-      <w:r>
+        <w:spacing w:line="240" w:lineRule="auto"/>
+        <w:jc w:val="both"/>
+        <w:rPr>
+          <w:rFonts w:ascii="Times New Roman" w:hAnsi="Times New Roman" w:cs="Times New Roman"/>
+          <w:sz w:val="24"/>
+          <w:szCs w:val="24"/>
+        </w:rPr>
+      </w:pPr>
+      <w:r>
+        <w:rPr>
+          <w:rFonts w:ascii="Times New Roman" w:hAnsi="Times New Roman" w:cs="Times New Roman"/>
+          <w:sz w:val="24"/>
+          <w:szCs w:val="24"/>
+        </w:rPr>
         <w:t>Also to have less control when going very fast.</w:t>
       </w:r>
     </w:p>
@@ -895,41 +1591,97 @@
           <w:ilvl w:val="0"/>
           <w:numId w:val="2"/>
         </w:numPr>
-      </w:pPr>
-      <w:r>
+        <w:spacing w:line="240" w:lineRule="auto"/>
+        <w:jc w:val="both"/>
+        <w:rPr>
+          <w:rFonts w:ascii="Times New Roman" w:hAnsi="Times New Roman" w:cs="Times New Roman"/>
+          <w:sz w:val="24"/>
+          <w:szCs w:val="24"/>
+        </w:rPr>
+      </w:pPr>
+      <w:r>
+        <w:rPr>
+          <w:rFonts w:ascii="Times New Roman" w:hAnsi="Times New Roman" w:cs="Times New Roman"/>
+          <w:sz w:val="24"/>
+          <w:szCs w:val="24"/>
+        </w:rPr>
         <w:t>The Force imparted when colliding will be an interesting challenge to overcome as well</w:t>
       </w:r>
     </w:p>
     <w:p>
       <w:pPr>
-        <w:pStyle w:val="Heading1"/>
-      </w:pPr>
-      <w:r>
+        <w:pStyle w:val="Heading2"/>
+        <w:rPr>
+          <w:rFonts w:ascii="Times New Roman" w:hAnsi="Times New Roman" w:cs="Times New Roman"/>
+        </w:rPr>
+      </w:pPr>
+      <w:r>
+        <w:rPr>
+          <w:rFonts w:ascii="Times New Roman" w:hAnsi="Times New Roman" w:cs="Times New Roman"/>
+        </w:rPr>
         <w:t>11 Aug 2015</w:t>
       </w:r>
     </w:p>
     <w:p>
       <w:pPr>
-        <w:pStyle w:val="Heading2"/>
-      </w:pPr>
-      <w:r>
+        <w:pStyle w:val="Heading3"/>
+        <w:rPr>
+          <w:rFonts w:ascii="Times New Roman" w:hAnsi="Times New Roman" w:cs="Times New Roman"/>
+          <w:sz w:val="28"/>
+          <w:szCs w:val="28"/>
+        </w:rPr>
+      </w:pPr>
+      <w:r>
+        <w:rPr>
+          <w:rFonts w:ascii="Times New Roman" w:hAnsi="Times New Roman" w:cs="Times New Roman"/>
+          <w:sz w:val="28"/>
+          <w:szCs w:val="28"/>
+        </w:rPr>
         <w:t>Scrum Meeting:</w:t>
       </w:r>
     </w:p>
     <w:p>
-      <w:r>
+      <w:pPr>
+        <w:spacing w:line="240" w:lineRule="auto"/>
+        <w:jc w:val="both"/>
+        <w:rPr>
+          <w:rFonts w:ascii="Times New Roman" w:hAnsi="Times New Roman" w:cs="Times New Roman"/>
+          <w:sz w:val="24"/>
+          <w:szCs w:val="24"/>
+        </w:rPr>
+      </w:pPr>
+      <w:r>
+        <w:rPr>
+          <w:rFonts w:ascii="Times New Roman" w:hAnsi="Times New Roman" w:cs="Times New Roman"/>
+          <w:sz w:val="24"/>
+          <w:szCs w:val="24"/>
+        </w:rPr>
         <w:t xml:space="preserve">J. Griffith led the meeting and it was decided that we need to complete the GDD with advised changes. As well as get started </w:t>
       </w:r>
       <w:r>
+        <w:rPr>
+          <w:rFonts w:ascii="Times New Roman" w:hAnsi="Times New Roman" w:cs="Times New Roman"/>
+          <w:sz w:val="24"/>
+          <w:szCs w:val="24"/>
+        </w:rPr>
         <w:t>on the Technical Design Document (TDD).</w:t>
       </w:r>
     </w:p>
     <w:p>
       <w:pPr>
-        <w:pStyle w:val="Heading2"/>
-      </w:pPr>
-      <w:r>
-        <w:lastRenderedPageBreak/>
+        <w:pStyle w:val="Heading3"/>
+        <w:rPr>
+          <w:rFonts w:ascii="Times New Roman" w:hAnsi="Times New Roman" w:cs="Times New Roman"/>
+          <w:sz w:val="28"/>
+          <w:szCs w:val="28"/>
+        </w:rPr>
+      </w:pPr>
+      <w:r>
+        <w:rPr>
+          <w:rFonts w:ascii="Times New Roman" w:hAnsi="Times New Roman" w:cs="Times New Roman"/>
+          <w:sz w:val="28"/>
+          <w:szCs w:val="28"/>
+        </w:rPr>
         <w:t>Tasks:</w:t>
       </w:r>
     </w:p>
@@ -940,8 +1692,20 @@
           <w:ilvl w:val="0"/>
           <w:numId w:val="4"/>
         </w:numPr>
-      </w:pPr>
-      <w:r>
+        <w:spacing w:line="240" w:lineRule="auto"/>
+        <w:jc w:val="both"/>
+        <w:rPr>
+          <w:rFonts w:ascii="Times New Roman" w:hAnsi="Times New Roman" w:cs="Times New Roman"/>
+          <w:sz w:val="24"/>
+          <w:szCs w:val="24"/>
+        </w:rPr>
+      </w:pPr>
+      <w:r>
+        <w:rPr>
+          <w:rFonts w:ascii="Times New Roman" w:hAnsi="Times New Roman" w:cs="Times New Roman"/>
+          <w:sz w:val="24"/>
+          <w:szCs w:val="24"/>
+        </w:rPr>
         <w:t xml:space="preserve">Update GDD </w:t>
       </w:r>
     </w:p>
@@ -952,21 +1716,1547 @@
           <w:ilvl w:val="0"/>
           <w:numId w:val="4"/>
         </w:numPr>
-      </w:pPr>
-      <w:r>
+        <w:spacing w:line="240" w:lineRule="auto"/>
+        <w:jc w:val="both"/>
+        <w:rPr>
+          <w:rFonts w:ascii="Times New Roman" w:hAnsi="Times New Roman" w:cs="Times New Roman"/>
+          <w:sz w:val="24"/>
+          <w:szCs w:val="24"/>
+        </w:rPr>
+      </w:pPr>
+      <w:r>
+        <w:rPr>
+          <w:rFonts w:ascii="Times New Roman" w:hAnsi="Times New Roman" w:cs="Times New Roman"/>
+          <w:sz w:val="24"/>
+          <w:szCs w:val="24"/>
+        </w:rPr>
         <w:t>Begin Work on TDD</w:t>
       </w:r>
     </w:p>
     <w:p>
       <w:pPr>
+        <w:pStyle w:val="Heading3"/>
+        <w:rPr>
+          <w:rFonts w:ascii="Times New Roman" w:hAnsi="Times New Roman" w:cs="Times New Roman"/>
+          <w:sz w:val="28"/>
+          <w:szCs w:val="28"/>
+        </w:rPr>
+      </w:pPr>
+      <w:r>
+        <w:rPr>
+          <w:rFonts w:ascii="Times New Roman" w:hAnsi="Times New Roman" w:cs="Times New Roman"/>
+          <w:sz w:val="28"/>
+          <w:szCs w:val="28"/>
+        </w:rPr>
+        <w:t>Update:</w:t>
+      </w:r>
+    </w:p>
+    <w:p>
+      <w:pPr>
+        <w:spacing w:line="240" w:lineRule="auto"/>
+        <w:jc w:val="both"/>
+        <w:rPr>
+          <w:rFonts w:ascii="Times New Roman" w:hAnsi="Times New Roman" w:cs="Times New Roman"/>
+          <w:sz w:val="24"/>
+          <w:szCs w:val="24"/>
+        </w:rPr>
+      </w:pPr>
+      <w:r>
+        <w:rPr>
+          <w:rFonts w:ascii="Times New Roman" w:hAnsi="Times New Roman" w:cs="Times New Roman"/>
+          <w:sz w:val="24"/>
+          <w:szCs w:val="24"/>
+        </w:rPr>
+        <w:t>We had started out with implementing the changes to the GDD, which did take longer than initially anticipated but we had completed the changes. We also went through the document multiple times editing the GDD continuously to give the document flow and continuity.</w:t>
+      </w:r>
+    </w:p>
+    <w:p>
+      <w:pPr>
+        <w:spacing w:line="240" w:lineRule="auto"/>
+        <w:jc w:val="both"/>
+        <w:rPr>
+          <w:rFonts w:ascii="Times New Roman" w:hAnsi="Times New Roman" w:cs="Times New Roman"/>
+          <w:sz w:val="24"/>
+          <w:szCs w:val="24"/>
+        </w:rPr>
+      </w:pPr>
+      <w:r>
+        <w:rPr>
+          <w:rFonts w:ascii="Times New Roman" w:hAnsi="Times New Roman" w:cs="Times New Roman"/>
+          <w:sz w:val="24"/>
+          <w:szCs w:val="24"/>
+        </w:rPr>
+        <w:t xml:space="preserve">At which point we then started work on the TDD. We focused on implementing the coding standards and basic bullet points structure for the document. </w:t>
+      </w:r>
+    </w:p>
+    <w:p>
+      <w:pPr>
         <w:pStyle w:val="Heading2"/>
-      </w:pPr>
-      <w:r>
+        <w:rPr>
+          <w:rFonts w:ascii="Times New Roman" w:hAnsi="Times New Roman" w:cs="Times New Roman"/>
+        </w:rPr>
+      </w:pPr>
+      <w:r>
+        <w:rPr>
+          <w:rFonts w:ascii="Times New Roman" w:hAnsi="Times New Roman" w:cs="Times New Roman"/>
+        </w:rPr>
+        <w:t>18 Aug 2015</w:t>
+      </w:r>
+    </w:p>
+    <w:p>
+      <w:pPr>
+        <w:pStyle w:val="Heading3"/>
+        <w:rPr>
+          <w:rFonts w:ascii="Times New Roman" w:hAnsi="Times New Roman" w:cs="Times New Roman"/>
+          <w:sz w:val="28"/>
+          <w:szCs w:val="28"/>
+        </w:rPr>
+      </w:pPr>
+      <w:r>
+        <w:rPr>
+          <w:rFonts w:ascii="Times New Roman" w:hAnsi="Times New Roman" w:cs="Times New Roman"/>
+          <w:sz w:val="28"/>
+          <w:szCs w:val="28"/>
+        </w:rPr>
+        <w:t>Scrum Meeting:</w:t>
+      </w:r>
+    </w:p>
+    <w:p>
+      <w:pPr>
+        <w:spacing w:line="240" w:lineRule="auto"/>
+        <w:jc w:val="both"/>
+        <w:rPr>
+          <w:rFonts w:ascii="Times New Roman" w:hAnsi="Times New Roman" w:cs="Times New Roman"/>
+          <w:sz w:val="24"/>
+          <w:szCs w:val="24"/>
+        </w:rPr>
+      </w:pPr>
+      <w:r>
+        <w:rPr>
+          <w:rFonts w:ascii="Times New Roman" w:hAnsi="Times New Roman" w:cs="Times New Roman"/>
+          <w:sz w:val="24"/>
+          <w:szCs w:val="24"/>
+        </w:rPr>
+        <w:t xml:space="preserve">J. Griffith has done a bit of research on how to implement the fonts with in the game, and realised that we needed to change the way we do the fonts. This needed to be shown with in the GDD, and therefor GDD needed to be updated. During the week we discovered that the burn down charts along with the alpha sprint </w:t>
+      </w:r>
+      <w:r>
+        <w:rPr>
+          <w:rFonts w:ascii="Times New Roman" w:hAnsi="Times New Roman" w:cs="Times New Roman"/>
+          <w:sz w:val="24"/>
+          <w:szCs w:val="24"/>
+        </w:rPr>
+        <w:t xml:space="preserve">back log was needed for this phase as well.  </w:t>
+      </w:r>
+      <w:r>
+        <w:rPr>
+          <w:rFonts w:ascii="Times New Roman" w:hAnsi="Times New Roman" w:cs="Times New Roman"/>
+          <w:sz w:val="24"/>
+          <w:szCs w:val="24"/>
+        </w:rPr>
+        <w:t>The day will be used to get started on these tasks as well as continue with the TDD.</w:t>
+      </w:r>
+    </w:p>
+    <w:p>
+      <w:pPr>
+        <w:pStyle w:val="Heading3"/>
+        <w:rPr>
+          <w:rFonts w:ascii="Times New Roman" w:hAnsi="Times New Roman" w:cs="Times New Roman"/>
+          <w:sz w:val="28"/>
+          <w:szCs w:val="28"/>
+        </w:rPr>
+      </w:pPr>
+      <w:r>
+        <w:rPr>
+          <w:rFonts w:ascii="Times New Roman" w:hAnsi="Times New Roman" w:cs="Times New Roman"/>
+          <w:sz w:val="28"/>
+          <w:szCs w:val="28"/>
+        </w:rPr>
+        <w:t>Tasks:</w:t>
+      </w:r>
+    </w:p>
+    <w:p>
+      <w:pPr>
+        <w:pStyle w:val="ListParagraph"/>
+        <w:numPr>
+          <w:ilvl w:val="0"/>
+          <w:numId w:val="4"/>
+        </w:numPr>
+        <w:spacing w:line="240" w:lineRule="auto"/>
+        <w:jc w:val="both"/>
+        <w:rPr>
+          <w:rFonts w:ascii="Times New Roman" w:hAnsi="Times New Roman" w:cs="Times New Roman"/>
+          <w:sz w:val="24"/>
+          <w:szCs w:val="24"/>
+        </w:rPr>
+      </w:pPr>
+      <w:r>
+        <w:rPr>
+          <w:rFonts w:ascii="Times New Roman" w:hAnsi="Times New Roman" w:cs="Times New Roman"/>
+          <w:sz w:val="24"/>
+          <w:szCs w:val="24"/>
+        </w:rPr>
+        <w:t xml:space="preserve">Update GDD </w:t>
+      </w:r>
+    </w:p>
+    <w:p>
+      <w:pPr>
+        <w:pStyle w:val="ListParagraph"/>
+        <w:numPr>
+          <w:ilvl w:val="0"/>
+          <w:numId w:val="4"/>
+        </w:numPr>
+        <w:spacing w:line="240" w:lineRule="auto"/>
+        <w:jc w:val="both"/>
+        <w:rPr>
+          <w:rFonts w:ascii="Times New Roman" w:hAnsi="Times New Roman" w:cs="Times New Roman"/>
+          <w:sz w:val="24"/>
+          <w:szCs w:val="24"/>
+        </w:rPr>
+      </w:pPr>
+      <w:r>
+        <w:rPr>
+          <w:rFonts w:ascii="Times New Roman" w:hAnsi="Times New Roman" w:cs="Times New Roman"/>
+          <w:sz w:val="24"/>
+          <w:szCs w:val="24"/>
+        </w:rPr>
+        <w:t>Continue Work on TDD</w:t>
+      </w:r>
+    </w:p>
+    <w:p>
+      <w:pPr>
+        <w:pStyle w:val="ListParagraph"/>
+        <w:numPr>
+          <w:ilvl w:val="0"/>
+          <w:numId w:val="4"/>
+        </w:numPr>
+        <w:spacing w:line="240" w:lineRule="auto"/>
+        <w:jc w:val="both"/>
+        <w:rPr>
+          <w:rFonts w:ascii="Times New Roman" w:hAnsi="Times New Roman" w:cs="Times New Roman"/>
+          <w:sz w:val="24"/>
+          <w:szCs w:val="24"/>
+        </w:rPr>
+      </w:pPr>
+      <w:r>
+        <w:rPr>
+          <w:rFonts w:ascii="Times New Roman" w:hAnsi="Times New Roman" w:cs="Times New Roman"/>
+          <w:sz w:val="24"/>
+          <w:szCs w:val="24"/>
+        </w:rPr>
+        <w:t>Create Back Log</w:t>
+      </w:r>
+    </w:p>
+    <w:p>
+      <w:pPr>
+        <w:pStyle w:val="ListParagraph"/>
+        <w:numPr>
+          <w:ilvl w:val="0"/>
+          <w:numId w:val="4"/>
+        </w:numPr>
+        <w:spacing w:line="240" w:lineRule="auto"/>
+        <w:jc w:val="both"/>
+        <w:rPr>
+          <w:rFonts w:ascii="Times New Roman" w:hAnsi="Times New Roman" w:cs="Times New Roman"/>
+          <w:sz w:val="24"/>
+          <w:szCs w:val="24"/>
+        </w:rPr>
+      </w:pPr>
+      <w:r>
+        <w:rPr>
+          <w:rFonts w:ascii="Times New Roman" w:hAnsi="Times New Roman" w:cs="Times New Roman"/>
+          <w:sz w:val="24"/>
+          <w:szCs w:val="24"/>
+        </w:rPr>
+        <w:t>Create burn down Chart</w:t>
+      </w:r>
+    </w:p>
+    <w:p>
+      <w:pPr>
+        <w:pStyle w:val="Heading3"/>
+        <w:rPr>
+          <w:rFonts w:ascii="Times New Roman" w:hAnsi="Times New Roman" w:cs="Times New Roman"/>
+          <w:sz w:val="28"/>
+          <w:szCs w:val="28"/>
+        </w:rPr>
+      </w:pPr>
+      <w:r>
+        <w:rPr>
+          <w:rFonts w:ascii="Times New Roman" w:hAnsi="Times New Roman" w:cs="Times New Roman"/>
+          <w:sz w:val="28"/>
+          <w:szCs w:val="28"/>
+        </w:rPr>
         <w:t>Update:</w:t>
       </w:r>
     </w:p>
-    <w:p/>
+    <w:p>
+      <w:pPr>
+        <w:spacing w:line="240" w:lineRule="auto"/>
+        <w:jc w:val="both"/>
+        <w:rPr>
+          <w:rFonts w:ascii="Times New Roman" w:hAnsi="Times New Roman" w:cs="Times New Roman"/>
+          <w:sz w:val="24"/>
+          <w:szCs w:val="24"/>
+        </w:rPr>
+      </w:pPr>
+      <w:r>
+        <w:rPr>
+          <w:rFonts w:ascii="Times New Roman" w:hAnsi="Times New Roman" w:cs="Times New Roman"/>
+          <w:sz w:val="24"/>
+          <w:szCs w:val="24"/>
+        </w:rPr>
+        <w:t xml:space="preserve">Started out with editing the GDD accordingly to the change in how we are planning on implementing the fonts in the game. The Burn down chart was created along with a template to use for future burn down charts.  </w:t>
+      </w:r>
+    </w:p>
+    <w:p>
+      <w:pPr>
+        <w:spacing w:line="240" w:lineRule="auto"/>
+        <w:jc w:val="both"/>
+        <w:rPr>
+          <w:rFonts w:ascii="Times New Roman" w:hAnsi="Times New Roman" w:cs="Times New Roman"/>
+          <w:sz w:val="24"/>
+          <w:szCs w:val="24"/>
+        </w:rPr>
+      </w:pPr>
+      <w:r>
+        <w:rPr>
+          <w:rFonts w:ascii="Times New Roman" w:hAnsi="Times New Roman" w:cs="Times New Roman"/>
+          <w:sz w:val="24"/>
+          <w:szCs w:val="24"/>
+        </w:rPr>
+        <w:t>The User stories for the product back log were started. We got a number of them written down, but have not yet added them to the back log</w:t>
+      </w:r>
+      <w:r>
+        <w:rPr>
+          <w:rFonts w:ascii="Times New Roman" w:hAnsi="Times New Roman" w:cs="Times New Roman"/>
+          <w:sz w:val="24"/>
+          <w:szCs w:val="24"/>
+        </w:rPr>
+        <w:t xml:space="preserve"> itself</w:t>
+      </w:r>
+      <w:r>
+        <w:rPr>
+          <w:rFonts w:ascii="Times New Roman" w:hAnsi="Times New Roman" w:cs="Times New Roman"/>
+          <w:sz w:val="24"/>
+          <w:szCs w:val="24"/>
+        </w:rPr>
+        <w:t xml:space="preserve">. </w:t>
+      </w:r>
+    </w:p>
+    <w:p>
+      <w:pPr>
+        <w:spacing w:line="240" w:lineRule="auto"/>
+        <w:jc w:val="both"/>
+        <w:rPr>
+          <w:rFonts w:ascii="Times New Roman" w:hAnsi="Times New Roman" w:cs="Times New Roman"/>
+          <w:sz w:val="24"/>
+          <w:szCs w:val="24"/>
+        </w:rPr>
+      </w:pPr>
+      <w:r>
+        <w:rPr>
+          <w:rFonts w:ascii="Times New Roman" w:hAnsi="Times New Roman" w:cs="Times New Roman"/>
+          <w:sz w:val="24"/>
+          <w:szCs w:val="24"/>
+        </w:rPr>
+        <w:t>Continued work on the TDD. A large chunk of the TDD got completed though questions arose to the correctness of the document, so it was decided to get advice on how to continue and complete the document.</w:t>
+      </w:r>
+    </w:p>
+    <w:p>
+      <w:pPr>
+        <w:spacing w:line="240" w:lineRule="auto"/>
+        <w:jc w:val="both"/>
+        <w:rPr>
+          <w:rFonts w:ascii="Times New Roman" w:hAnsi="Times New Roman" w:cs="Times New Roman"/>
+          <w:sz w:val="24"/>
+          <w:szCs w:val="24"/>
+        </w:rPr>
+      </w:pPr>
+      <w:r>
+        <w:rPr>
+          <w:rFonts w:ascii="Times New Roman" w:hAnsi="Times New Roman" w:cs="Times New Roman"/>
+          <w:sz w:val="24"/>
+          <w:szCs w:val="24"/>
+        </w:rPr>
+        <w:t xml:space="preserve">  </w:t>
+      </w:r>
+    </w:p>
+    <w:p>
+      <w:pPr>
+        <w:pStyle w:val="Heading2"/>
+        <w:rPr>
+          <w:rFonts w:ascii="Times New Roman" w:hAnsi="Times New Roman" w:cs="Times New Roman"/>
+        </w:rPr>
+      </w:pPr>
+      <w:r>
+        <w:rPr>
+          <w:rFonts w:ascii="Times New Roman" w:hAnsi="Times New Roman" w:cs="Times New Roman"/>
+        </w:rPr>
+        <w:lastRenderedPageBreak/>
+        <w:t>21 Aug 2015</w:t>
+      </w:r>
+    </w:p>
+    <w:p>
+      <w:pPr>
+        <w:pStyle w:val="Heading3"/>
+        <w:rPr>
+          <w:rFonts w:ascii="Times New Roman" w:hAnsi="Times New Roman" w:cs="Times New Roman"/>
+          <w:sz w:val="28"/>
+          <w:szCs w:val="28"/>
+        </w:rPr>
+      </w:pPr>
+      <w:r>
+        <w:rPr>
+          <w:rFonts w:ascii="Times New Roman" w:hAnsi="Times New Roman" w:cs="Times New Roman"/>
+          <w:sz w:val="28"/>
+          <w:szCs w:val="28"/>
+        </w:rPr>
+        <w:t>Scrum Meeting:</w:t>
+      </w:r>
+    </w:p>
+    <w:p>
+      <w:pPr>
+        <w:spacing w:line="240" w:lineRule="auto"/>
+        <w:jc w:val="both"/>
+        <w:rPr>
+          <w:rFonts w:ascii="Times New Roman" w:hAnsi="Times New Roman" w:cs="Times New Roman"/>
+          <w:sz w:val="24"/>
+          <w:szCs w:val="24"/>
+        </w:rPr>
+      </w:pPr>
+      <w:r>
+        <w:rPr>
+          <w:rFonts w:ascii="Times New Roman" w:hAnsi="Times New Roman" w:cs="Times New Roman"/>
+          <w:sz w:val="24"/>
+          <w:szCs w:val="24"/>
+        </w:rPr>
+        <w:t>We held a quick meeting, to focus the team back onto the task at hand. Which was to continue work on the TDD and product back log</w:t>
+      </w:r>
+      <w:r>
+        <w:rPr>
+          <w:rFonts w:ascii="Times New Roman" w:hAnsi="Times New Roman" w:cs="Times New Roman"/>
+          <w:sz w:val="24"/>
+          <w:szCs w:val="24"/>
+        </w:rPr>
+        <w:t xml:space="preserve">. We also had a meeting with </w:t>
+      </w:r>
+      <w:proofErr w:type="spellStart"/>
+      <w:r>
+        <w:rPr>
+          <w:rFonts w:ascii="Times New Roman" w:hAnsi="Times New Roman" w:cs="Times New Roman"/>
+          <w:sz w:val="24"/>
+          <w:szCs w:val="24"/>
+        </w:rPr>
+        <w:t>A.Shakil</w:t>
+      </w:r>
+      <w:proofErr w:type="spellEnd"/>
+      <w:r>
+        <w:rPr>
+          <w:rFonts w:ascii="Times New Roman" w:hAnsi="Times New Roman" w:cs="Times New Roman"/>
+          <w:sz w:val="24"/>
+          <w:szCs w:val="24"/>
+        </w:rPr>
+        <w:t xml:space="preserve"> regarding a few sections in the TDD. According to the meeting we were on track with our TDD. Regarding the TDD it was decided to focus on getting the flow charts done</w:t>
+      </w:r>
+    </w:p>
+    <w:p>
+      <w:pPr>
+        <w:pStyle w:val="Heading3"/>
+        <w:rPr>
+          <w:rFonts w:ascii="Times New Roman" w:hAnsi="Times New Roman" w:cs="Times New Roman"/>
+          <w:sz w:val="28"/>
+          <w:szCs w:val="28"/>
+        </w:rPr>
+      </w:pPr>
+      <w:r>
+        <w:rPr>
+          <w:rFonts w:ascii="Times New Roman" w:hAnsi="Times New Roman" w:cs="Times New Roman"/>
+          <w:sz w:val="28"/>
+          <w:szCs w:val="28"/>
+        </w:rPr>
+        <w:t>Tasks:</w:t>
+      </w:r>
+    </w:p>
+    <w:p>
+      <w:pPr>
+        <w:pStyle w:val="ListParagraph"/>
+        <w:numPr>
+          <w:ilvl w:val="0"/>
+          <w:numId w:val="4"/>
+        </w:numPr>
+        <w:spacing w:line="240" w:lineRule="auto"/>
+        <w:jc w:val="both"/>
+        <w:rPr>
+          <w:rFonts w:ascii="Times New Roman" w:hAnsi="Times New Roman" w:cs="Times New Roman"/>
+          <w:sz w:val="24"/>
+          <w:szCs w:val="24"/>
+        </w:rPr>
+      </w:pPr>
+      <w:r>
+        <w:rPr>
+          <w:rFonts w:ascii="Times New Roman" w:hAnsi="Times New Roman" w:cs="Times New Roman"/>
+          <w:sz w:val="24"/>
+          <w:szCs w:val="24"/>
+        </w:rPr>
+        <w:t>Continue Work on TDD</w:t>
+      </w:r>
+      <w:r>
+        <w:rPr>
+          <w:rFonts w:ascii="Times New Roman" w:hAnsi="Times New Roman" w:cs="Times New Roman"/>
+          <w:sz w:val="24"/>
+          <w:szCs w:val="24"/>
+        </w:rPr>
+        <w:t xml:space="preserve"> – Focus on the flow charts</w:t>
+      </w:r>
+    </w:p>
+    <w:p>
+      <w:pPr>
+        <w:pStyle w:val="ListParagraph"/>
+        <w:numPr>
+          <w:ilvl w:val="0"/>
+          <w:numId w:val="4"/>
+        </w:numPr>
+        <w:spacing w:line="240" w:lineRule="auto"/>
+        <w:jc w:val="both"/>
+        <w:rPr>
+          <w:rFonts w:ascii="Times New Roman" w:hAnsi="Times New Roman" w:cs="Times New Roman"/>
+          <w:sz w:val="24"/>
+          <w:szCs w:val="24"/>
+        </w:rPr>
+      </w:pPr>
+      <w:r>
+        <w:rPr>
+          <w:rFonts w:ascii="Times New Roman" w:hAnsi="Times New Roman" w:cs="Times New Roman"/>
+          <w:sz w:val="24"/>
+          <w:szCs w:val="24"/>
+        </w:rPr>
+        <w:t>Continue Work Back Log</w:t>
+      </w:r>
+    </w:p>
+    <w:p>
+      <w:pPr>
+        <w:pStyle w:val="Heading3"/>
+        <w:rPr>
+          <w:rFonts w:ascii="Times New Roman" w:hAnsi="Times New Roman" w:cs="Times New Roman"/>
+          <w:sz w:val="28"/>
+          <w:szCs w:val="28"/>
+        </w:rPr>
+      </w:pPr>
+      <w:r>
+        <w:rPr>
+          <w:rFonts w:ascii="Times New Roman" w:hAnsi="Times New Roman" w:cs="Times New Roman"/>
+          <w:sz w:val="28"/>
+          <w:szCs w:val="28"/>
+        </w:rPr>
+        <w:t>Update:</w:t>
+      </w:r>
+    </w:p>
+    <w:p>
+      <w:pPr>
+        <w:spacing w:line="240" w:lineRule="auto"/>
+        <w:jc w:val="both"/>
+        <w:rPr>
+          <w:rFonts w:ascii="Times New Roman" w:hAnsi="Times New Roman" w:cs="Times New Roman"/>
+          <w:sz w:val="24"/>
+          <w:szCs w:val="24"/>
+        </w:rPr>
+      </w:pPr>
+      <w:r>
+        <w:rPr>
+          <w:rFonts w:ascii="Times New Roman" w:hAnsi="Times New Roman" w:cs="Times New Roman"/>
+          <w:sz w:val="24"/>
+          <w:szCs w:val="24"/>
+        </w:rPr>
+        <w:t xml:space="preserve">The product back log was completed with little problems. Next Tuesday we will decide the ordering of the back log as well as the Alpha One Sprint backlog. </w:t>
+      </w:r>
+    </w:p>
+    <w:p>
+      <w:pPr>
+        <w:spacing w:line="240" w:lineRule="auto"/>
+        <w:jc w:val="both"/>
+        <w:rPr>
+          <w:rFonts w:ascii="Times New Roman" w:hAnsi="Times New Roman" w:cs="Times New Roman"/>
+          <w:sz w:val="24"/>
+          <w:szCs w:val="24"/>
+        </w:rPr>
+      </w:pPr>
+      <w:r>
+        <w:rPr>
+          <w:rFonts w:ascii="Times New Roman" w:hAnsi="Times New Roman" w:cs="Times New Roman"/>
+          <w:sz w:val="24"/>
+          <w:szCs w:val="24"/>
+        </w:rPr>
+        <w:t xml:space="preserve">Majority of the flowcharts required by the TDD were completed. The main game loop and its sub systems are the only flow charts left. </w:t>
+      </w:r>
+    </w:p>
+    <w:p>
+      <w:pPr>
+        <w:spacing w:line="240" w:lineRule="auto"/>
+        <w:jc w:val="both"/>
+        <w:rPr>
+          <w:rFonts w:ascii="Times New Roman" w:hAnsi="Times New Roman" w:cs="Times New Roman"/>
+          <w:sz w:val="24"/>
+          <w:szCs w:val="24"/>
+        </w:rPr>
+      </w:pPr>
+      <w:r>
+        <w:rPr>
+          <w:rFonts w:ascii="Times New Roman" w:hAnsi="Times New Roman" w:cs="Times New Roman"/>
+          <w:sz w:val="24"/>
+          <w:szCs w:val="24"/>
+        </w:rPr>
+        <w:t xml:space="preserve">Minor Edits to GDD to make sure it was formatted correctly. </w:t>
+      </w:r>
+    </w:p>
+    <w:p>
+      <w:pPr>
+        <w:spacing w:line="240" w:lineRule="auto"/>
+        <w:jc w:val="both"/>
+        <w:rPr>
+          <w:rFonts w:ascii="Times New Roman" w:hAnsi="Times New Roman" w:cs="Times New Roman"/>
+          <w:sz w:val="24"/>
+          <w:szCs w:val="24"/>
+        </w:rPr>
+      </w:pPr>
+    </w:p>
+    <w:p>
+      <w:pPr>
+        <w:pStyle w:val="Heading2"/>
+        <w:rPr>
+          <w:rFonts w:ascii="Times New Roman" w:hAnsi="Times New Roman" w:cs="Times New Roman"/>
+        </w:rPr>
+      </w:pPr>
+      <w:r>
+        <w:rPr>
+          <w:rFonts w:ascii="Times New Roman" w:hAnsi="Times New Roman" w:cs="Times New Roman"/>
+        </w:rPr>
+        <w:t>25 Aug 2015</w:t>
+      </w:r>
+    </w:p>
+    <w:p>
+      <w:pPr>
+        <w:pStyle w:val="Heading3"/>
+        <w:rPr>
+          <w:rFonts w:ascii="Times New Roman" w:hAnsi="Times New Roman" w:cs="Times New Roman"/>
+          <w:sz w:val="28"/>
+          <w:szCs w:val="28"/>
+        </w:rPr>
+      </w:pPr>
+      <w:r>
+        <w:rPr>
+          <w:rFonts w:ascii="Times New Roman" w:hAnsi="Times New Roman" w:cs="Times New Roman"/>
+          <w:sz w:val="28"/>
+          <w:szCs w:val="28"/>
+        </w:rPr>
+        <w:t>Scrum Meeting:</w:t>
+      </w:r>
+    </w:p>
+    <w:p>
+      <w:pPr>
+        <w:spacing w:line="240" w:lineRule="auto"/>
+        <w:jc w:val="both"/>
+        <w:rPr>
+          <w:rFonts w:ascii="Times New Roman" w:hAnsi="Times New Roman" w:cs="Times New Roman"/>
+          <w:sz w:val="24"/>
+          <w:szCs w:val="24"/>
+        </w:rPr>
+      </w:pPr>
+      <w:r>
+        <w:rPr>
+          <w:rFonts w:ascii="Times New Roman" w:hAnsi="Times New Roman" w:cs="Times New Roman"/>
+          <w:sz w:val="24"/>
+          <w:szCs w:val="24"/>
+        </w:rPr>
+        <w:t xml:space="preserve">In today’s Scrum meeting it was noted that this is the final week for the pre-production phase. Therefore the TDD and Back Log needs to be completed today. Then from the product back log we need to decide the alpha sprint back log from it. Then once those are completed we need to come up with a presentations for the pre-production phase </w:t>
+      </w:r>
+    </w:p>
+    <w:p>
+      <w:pPr>
+        <w:pStyle w:val="Heading3"/>
+        <w:rPr>
+          <w:rFonts w:ascii="Times New Roman" w:hAnsi="Times New Roman" w:cs="Times New Roman"/>
+          <w:sz w:val="28"/>
+          <w:szCs w:val="28"/>
+        </w:rPr>
+      </w:pPr>
+      <w:r>
+        <w:rPr>
+          <w:rFonts w:ascii="Times New Roman" w:hAnsi="Times New Roman" w:cs="Times New Roman"/>
+          <w:sz w:val="28"/>
+          <w:szCs w:val="28"/>
+        </w:rPr>
+        <w:t>Tasks:</w:t>
+      </w:r>
+    </w:p>
+    <w:p>
+      <w:pPr>
+        <w:pStyle w:val="ListParagraph"/>
+        <w:numPr>
+          <w:ilvl w:val="0"/>
+          <w:numId w:val="4"/>
+        </w:numPr>
+        <w:spacing w:line="240" w:lineRule="auto"/>
+        <w:jc w:val="both"/>
+        <w:rPr>
+          <w:rFonts w:ascii="Times New Roman" w:hAnsi="Times New Roman" w:cs="Times New Roman"/>
+          <w:sz w:val="24"/>
+          <w:szCs w:val="24"/>
+        </w:rPr>
+      </w:pPr>
+      <w:r>
+        <w:rPr>
+          <w:rFonts w:ascii="Times New Roman" w:hAnsi="Times New Roman" w:cs="Times New Roman"/>
+          <w:sz w:val="24"/>
+          <w:szCs w:val="24"/>
+        </w:rPr>
+        <w:t>Finish TDD</w:t>
+      </w:r>
+    </w:p>
+    <w:p>
+      <w:pPr>
+        <w:pStyle w:val="ListParagraph"/>
+        <w:numPr>
+          <w:ilvl w:val="1"/>
+          <w:numId w:val="4"/>
+        </w:numPr>
+        <w:spacing w:line="240" w:lineRule="auto"/>
+        <w:jc w:val="both"/>
+        <w:rPr>
+          <w:rFonts w:ascii="Times New Roman" w:hAnsi="Times New Roman" w:cs="Times New Roman"/>
+          <w:sz w:val="24"/>
+          <w:szCs w:val="24"/>
+        </w:rPr>
+      </w:pPr>
+      <w:r>
+        <w:rPr>
+          <w:rFonts w:ascii="Times New Roman" w:hAnsi="Times New Roman" w:cs="Times New Roman"/>
+          <w:sz w:val="24"/>
+          <w:szCs w:val="24"/>
+        </w:rPr>
+        <w:t>Flow Charts</w:t>
+      </w:r>
+    </w:p>
+    <w:p>
+      <w:pPr>
+        <w:pStyle w:val="ListParagraph"/>
+        <w:numPr>
+          <w:ilvl w:val="1"/>
+          <w:numId w:val="4"/>
+        </w:numPr>
+        <w:spacing w:line="240" w:lineRule="auto"/>
+        <w:jc w:val="both"/>
+        <w:rPr>
+          <w:rFonts w:ascii="Times New Roman" w:hAnsi="Times New Roman" w:cs="Times New Roman"/>
+          <w:sz w:val="24"/>
+          <w:szCs w:val="24"/>
+        </w:rPr>
+      </w:pPr>
+      <w:r>
+        <w:rPr>
+          <w:rFonts w:ascii="Times New Roman" w:hAnsi="Times New Roman" w:cs="Times New Roman"/>
+          <w:sz w:val="24"/>
+          <w:szCs w:val="24"/>
+        </w:rPr>
+        <w:t>Acceptance Test plan</w:t>
+      </w:r>
+    </w:p>
+    <w:p>
+      <w:pPr>
+        <w:pStyle w:val="ListParagraph"/>
+        <w:numPr>
+          <w:ilvl w:val="0"/>
+          <w:numId w:val="4"/>
+        </w:numPr>
+        <w:spacing w:line="240" w:lineRule="auto"/>
+        <w:jc w:val="both"/>
+        <w:rPr>
+          <w:rFonts w:ascii="Times New Roman" w:hAnsi="Times New Roman" w:cs="Times New Roman"/>
+          <w:sz w:val="24"/>
+          <w:szCs w:val="24"/>
+        </w:rPr>
+      </w:pPr>
+      <w:r>
+        <w:rPr>
+          <w:rFonts w:ascii="Times New Roman" w:hAnsi="Times New Roman" w:cs="Times New Roman"/>
+          <w:sz w:val="24"/>
+          <w:szCs w:val="24"/>
+        </w:rPr>
+        <w:t>Finish product Back Log</w:t>
+      </w:r>
+    </w:p>
+    <w:p>
+      <w:pPr>
+        <w:pStyle w:val="ListParagraph"/>
+        <w:numPr>
+          <w:ilvl w:val="0"/>
+          <w:numId w:val="4"/>
+        </w:numPr>
+        <w:spacing w:line="240" w:lineRule="auto"/>
+        <w:jc w:val="both"/>
+        <w:rPr>
+          <w:rFonts w:ascii="Times New Roman" w:hAnsi="Times New Roman" w:cs="Times New Roman"/>
+          <w:sz w:val="24"/>
+          <w:szCs w:val="24"/>
+        </w:rPr>
+      </w:pPr>
+      <w:r>
+        <w:rPr>
+          <w:rFonts w:ascii="Times New Roman" w:hAnsi="Times New Roman" w:cs="Times New Roman"/>
+          <w:sz w:val="24"/>
+          <w:szCs w:val="24"/>
+        </w:rPr>
+        <w:t>Create Alpha sprint Back Log</w:t>
+      </w:r>
+    </w:p>
+    <w:p>
+      <w:pPr>
+        <w:pStyle w:val="ListParagraph"/>
+        <w:numPr>
+          <w:ilvl w:val="0"/>
+          <w:numId w:val="4"/>
+        </w:numPr>
+        <w:spacing w:line="240" w:lineRule="auto"/>
+        <w:jc w:val="both"/>
+        <w:rPr>
+          <w:rFonts w:ascii="Times New Roman" w:hAnsi="Times New Roman" w:cs="Times New Roman"/>
+          <w:sz w:val="24"/>
+          <w:szCs w:val="24"/>
+        </w:rPr>
+      </w:pPr>
+      <w:r>
+        <w:rPr>
+          <w:rFonts w:ascii="Times New Roman" w:hAnsi="Times New Roman" w:cs="Times New Roman"/>
+          <w:sz w:val="24"/>
+          <w:szCs w:val="24"/>
+        </w:rPr>
+        <w:t>Create Pre-production Presentation</w:t>
+      </w:r>
+    </w:p>
+    <w:p>
+      <w:pPr>
+        <w:pStyle w:val="Heading3"/>
+        <w:rPr>
+          <w:rFonts w:ascii="Times New Roman" w:hAnsi="Times New Roman" w:cs="Times New Roman"/>
+          <w:sz w:val="28"/>
+          <w:szCs w:val="28"/>
+        </w:rPr>
+      </w:pPr>
+      <w:r>
+        <w:rPr>
+          <w:rFonts w:ascii="Times New Roman" w:hAnsi="Times New Roman" w:cs="Times New Roman"/>
+          <w:sz w:val="28"/>
+          <w:szCs w:val="28"/>
+        </w:rPr>
+        <w:t>Update:</w:t>
+      </w:r>
+    </w:p>
+    <w:p>
+      <w:pPr>
+        <w:spacing w:line="240" w:lineRule="auto"/>
+        <w:jc w:val="both"/>
+        <w:rPr>
+          <w:rFonts w:ascii="Times New Roman" w:hAnsi="Times New Roman" w:cs="Times New Roman"/>
+          <w:sz w:val="24"/>
+          <w:szCs w:val="24"/>
+        </w:rPr>
+      </w:pPr>
+      <w:r>
+        <w:rPr>
+          <w:rFonts w:ascii="Times New Roman" w:hAnsi="Times New Roman" w:cs="Times New Roman"/>
+          <w:sz w:val="24"/>
+          <w:szCs w:val="24"/>
+        </w:rPr>
+        <w:t>The team</w:t>
+      </w:r>
+      <w:r>
+        <w:rPr>
+          <w:rFonts w:ascii="Times New Roman" w:hAnsi="Times New Roman" w:cs="Times New Roman"/>
+          <w:sz w:val="24"/>
+          <w:szCs w:val="24"/>
+        </w:rPr>
+        <w:t xml:space="preserve"> worked long and hard and managed to complete all required documents for the preproduction phase. </w:t>
+      </w:r>
+      <w:r>
+        <w:rPr>
+          <w:rFonts w:ascii="Times New Roman" w:hAnsi="Times New Roman" w:cs="Times New Roman"/>
+          <w:sz w:val="24"/>
+          <w:szCs w:val="24"/>
+        </w:rPr>
+        <w:t xml:space="preserve">We then when onto preparing a presentation to show how far we have come with the project and what our plan for the next phase was. </w:t>
+      </w:r>
+    </w:p>
+    <w:p>
+      <w:pPr>
+        <w:spacing w:line="240" w:lineRule="auto"/>
+        <w:jc w:val="both"/>
+        <w:rPr>
+          <w:rFonts w:ascii="Times New Roman" w:hAnsi="Times New Roman" w:cs="Times New Roman"/>
+          <w:sz w:val="24"/>
+          <w:szCs w:val="24"/>
+        </w:rPr>
+      </w:pPr>
+    </w:p>
+    <w:p>
+      <w:pPr>
+        <w:spacing w:line="240" w:lineRule="auto"/>
+        <w:jc w:val="both"/>
+        <w:rPr>
+          <w:rFonts w:ascii="Times New Roman" w:hAnsi="Times New Roman" w:cs="Times New Roman"/>
+          <w:sz w:val="24"/>
+          <w:szCs w:val="24"/>
+        </w:rPr>
+      </w:pPr>
+    </w:p>
+    <w:p>
+      <w:pPr>
+        <w:spacing w:line="240" w:lineRule="auto"/>
+        <w:jc w:val="both"/>
+        <w:rPr>
+          <w:rFonts w:ascii="Times New Roman" w:hAnsi="Times New Roman" w:cs="Times New Roman"/>
+          <w:sz w:val="24"/>
+          <w:szCs w:val="24"/>
+        </w:rPr>
+      </w:pPr>
+    </w:p>
+    <w:p>
+      <w:pPr>
+        <w:spacing w:line="240" w:lineRule="auto"/>
+        <w:jc w:val="both"/>
+        <w:rPr>
+          <w:rFonts w:ascii="Times New Roman" w:hAnsi="Times New Roman" w:cs="Times New Roman"/>
+          <w:color w:val="2E74B5" w:themeColor="accent1" w:themeShade="BF"/>
+          <w:sz w:val="40"/>
+          <w:szCs w:val="40"/>
+        </w:rPr>
+      </w:pPr>
+      <w:r>
+        <w:rPr>
+          <w:rFonts w:ascii="Times New Roman" w:hAnsi="Times New Roman" w:cs="Times New Roman"/>
+          <w:color w:val="2E74B5" w:themeColor="accent1" w:themeShade="BF"/>
+          <w:sz w:val="40"/>
+          <w:szCs w:val="40"/>
+        </w:rPr>
+        <w:t>Alpha Sprint One</w:t>
+      </w:r>
+      <w:r>
+        <w:rPr>
+          <w:rFonts w:ascii="Times New Roman" w:hAnsi="Times New Roman" w:cs="Times New Roman"/>
+          <w:color w:val="2E74B5" w:themeColor="accent1" w:themeShade="BF"/>
+          <w:sz w:val="40"/>
+          <w:szCs w:val="40"/>
+        </w:rPr>
+        <w:t xml:space="preserve"> Phase</w:t>
+      </w:r>
+    </w:p>
+    <w:p>
+      <w:pPr>
+        <w:pStyle w:val="Heading1"/>
+      </w:pPr>
+      <w:r>
+        <w:rPr>
+          <w:rFonts w:ascii="Times New Roman" w:hAnsi="Times New Roman" w:cs="Times New Roman"/>
+          <w:sz w:val="40"/>
+          <w:szCs w:val="40"/>
+        </w:rPr>
+        <w:lastRenderedPageBreak/>
+        <w:t>Production Phase</w:t>
+      </w:r>
+      <w:r>
+        <w:rPr>
+          <w:rFonts w:ascii="Times New Roman" w:hAnsi="Times New Roman" w:cs="Times New Roman"/>
+          <w:sz w:val="40"/>
+          <w:szCs w:val="40"/>
+        </w:rPr>
+        <w:t xml:space="preserve"> - Alpha Sprint One</w:t>
+      </w:r>
+    </w:p>
+    <w:p>
+      <w:pPr>
+        <w:pStyle w:val="Heading1"/>
+        <w:spacing w:line="240" w:lineRule="auto"/>
+        <w:jc w:val="both"/>
+        <w:rPr>
+          <w:rFonts w:ascii="Times New Roman" w:hAnsi="Times New Roman" w:cs="Times New Roman"/>
+          <w:sz w:val="28"/>
+          <w:szCs w:val="28"/>
+        </w:rPr>
+      </w:pPr>
+      <w:r>
+        <w:rPr>
+          <w:rFonts w:ascii="Times New Roman" w:hAnsi="Times New Roman" w:cs="Times New Roman"/>
+          <w:sz w:val="28"/>
+          <w:szCs w:val="28"/>
+        </w:rPr>
+        <w:t>Requirements</w:t>
+      </w:r>
+    </w:p>
+    <w:p>
+      <w:pPr>
+        <w:pStyle w:val="ListParagraph"/>
+        <w:numPr>
+          <w:ilvl w:val="0"/>
+          <w:numId w:val="6"/>
+        </w:numPr>
+        <w:rPr>
+          <w:rFonts w:ascii="Times New Roman" w:hAnsi="Times New Roman" w:cs="Times New Roman"/>
+          <w:sz w:val="24"/>
+          <w:szCs w:val="24"/>
+        </w:rPr>
+      </w:pPr>
+      <w:r>
+        <w:rPr>
+          <w:rFonts w:ascii="Times New Roman" w:hAnsi="Times New Roman" w:cs="Times New Roman"/>
+          <w:sz w:val="24"/>
+          <w:szCs w:val="24"/>
+        </w:rPr>
+        <w:t xml:space="preserve"> The Updated Game Design Document </w:t>
+      </w:r>
+    </w:p>
+    <w:p>
+      <w:pPr>
+        <w:pStyle w:val="ListParagraph"/>
+        <w:numPr>
+          <w:ilvl w:val="0"/>
+          <w:numId w:val="6"/>
+        </w:numPr>
+        <w:rPr>
+          <w:rFonts w:ascii="Times New Roman" w:hAnsi="Times New Roman" w:cs="Times New Roman"/>
+          <w:sz w:val="24"/>
+          <w:szCs w:val="24"/>
+        </w:rPr>
+      </w:pPr>
+      <w:r>
+        <w:rPr>
+          <w:rFonts w:ascii="Times New Roman" w:hAnsi="Times New Roman" w:cs="Times New Roman"/>
+          <w:sz w:val="24"/>
+          <w:szCs w:val="24"/>
+        </w:rPr>
+        <w:t xml:space="preserve"> The Updated Technical Design Document </w:t>
+      </w:r>
+    </w:p>
+    <w:p>
+      <w:pPr>
+        <w:pStyle w:val="ListParagraph"/>
+        <w:numPr>
+          <w:ilvl w:val="0"/>
+          <w:numId w:val="6"/>
+        </w:numPr>
+        <w:rPr>
+          <w:rFonts w:ascii="Times New Roman" w:hAnsi="Times New Roman" w:cs="Times New Roman"/>
+          <w:sz w:val="24"/>
+          <w:szCs w:val="24"/>
+        </w:rPr>
+      </w:pPr>
+      <w:r>
+        <w:rPr>
+          <w:rFonts w:ascii="Times New Roman" w:hAnsi="Times New Roman" w:cs="Times New Roman"/>
+          <w:sz w:val="24"/>
+          <w:szCs w:val="24"/>
+        </w:rPr>
+        <w:t xml:space="preserve"> The Updated Product Backlog Sheet </w:t>
+      </w:r>
+    </w:p>
+    <w:p>
+      <w:pPr>
+        <w:pStyle w:val="ListParagraph"/>
+        <w:numPr>
+          <w:ilvl w:val="0"/>
+          <w:numId w:val="6"/>
+        </w:numPr>
+        <w:rPr>
+          <w:rFonts w:ascii="Times New Roman" w:hAnsi="Times New Roman" w:cs="Times New Roman"/>
+          <w:sz w:val="24"/>
+          <w:szCs w:val="24"/>
+        </w:rPr>
+      </w:pPr>
+      <w:r>
+        <w:rPr>
+          <w:rFonts w:ascii="Times New Roman" w:hAnsi="Times New Roman" w:cs="Times New Roman"/>
+          <w:sz w:val="24"/>
+          <w:szCs w:val="24"/>
+        </w:rPr>
+        <w:t xml:space="preserve"> Alpha Sprint 2 Backlog </w:t>
+      </w:r>
+    </w:p>
+    <w:p>
+      <w:pPr>
+        <w:pStyle w:val="ListParagraph"/>
+        <w:numPr>
+          <w:ilvl w:val="0"/>
+          <w:numId w:val="6"/>
+        </w:numPr>
+        <w:rPr>
+          <w:rFonts w:ascii="Times New Roman" w:hAnsi="Times New Roman" w:cs="Times New Roman"/>
+          <w:sz w:val="24"/>
+          <w:szCs w:val="24"/>
+        </w:rPr>
+      </w:pPr>
+      <w:r>
+        <w:rPr>
+          <w:rFonts w:ascii="Times New Roman" w:hAnsi="Times New Roman" w:cs="Times New Roman"/>
+          <w:sz w:val="24"/>
+          <w:szCs w:val="24"/>
+        </w:rPr>
+        <w:t xml:space="preserve"> Product Source &amp; Release </w:t>
+      </w:r>
+    </w:p>
+    <w:p>
+      <w:pPr>
+        <w:pStyle w:val="Heading1"/>
+        <w:rPr>
+          <w:rFonts w:ascii="Times New Roman" w:hAnsi="Times New Roman" w:cs="Times New Roman"/>
+        </w:rPr>
+      </w:pPr>
+      <w:r>
+        <w:rPr>
+          <w:rFonts w:ascii="Times New Roman" w:hAnsi="Times New Roman" w:cs="Times New Roman"/>
+        </w:rPr>
+        <w:t>15 Sep</w:t>
+      </w:r>
+      <w:r>
+        <w:rPr>
+          <w:rFonts w:ascii="Times New Roman" w:hAnsi="Times New Roman" w:cs="Times New Roman"/>
+        </w:rPr>
+        <w:t xml:space="preserve"> 2015</w:t>
+      </w:r>
+    </w:p>
+    <w:p>
+      <w:pPr>
+        <w:pStyle w:val="Heading2"/>
+        <w:rPr>
+          <w:rFonts w:ascii="Times New Roman" w:hAnsi="Times New Roman" w:cs="Times New Roman"/>
+          <w:sz w:val="28"/>
+          <w:szCs w:val="28"/>
+        </w:rPr>
+      </w:pPr>
+      <w:r>
+        <w:rPr>
+          <w:rFonts w:ascii="Times New Roman" w:hAnsi="Times New Roman" w:cs="Times New Roman"/>
+          <w:sz w:val="28"/>
+          <w:szCs w:val="28"/>
+        </w:rPr>
+        <w:t>Scrum Meeting:</w:t>
+      </w:r>
+    </w:p>
+    <w:p>
+      <w:pPr>
+        <w:spacing w:line="240" w:lineRule="auto"/>
+        <w:jc w:val="both"/>
+        <w:rPr>
+          <w:rFonts w:ascii="Times New Roman" w:hAnsi="Times New Roman" w:cs="Times New Roman"/>
+          <w:sz w:val="24"/>
+          <w:szCs w:val="24"/>
+        </w:rPr>
+      </w:pPr>
+      <w:r>
+        <w:rPr>
+          <w:rFonts w:ascii="Times New Roman" w:hAnsi="Times New Roman" w:cs="Times New Roman"/>
+          <w:sz w:val="24"/>
+          <w:szCs w:val="24"/>
+        </w:rPr>
+        <w:t xml:space="preserve">In today’s Scrum </w:t>
+      </w:r>
+      <w:r>
+        <w:rPr>
+          <w:rFonts w:ascii="Times New Roman" w:hAnsi="Times New Roman" w:cs="Times New Roman"/>
+          <w:sz w:val="24"/>
+          <w:szCs w:val="24"/>
+        </w:rPr>
+        <w:t xml:space="preserve">meeting </w:t>
+      </w:r>
+      <w:r>
+        <w:rPr>
+          <w:rFonts w:ascii="Times New Roman" w:hAnsi="Times New Roman" w:cs="Times New Roman"/>
+          <w:sz w:val="24"/>
+          <w:szCs w:val="24"/>
+        </w:rPr>
+        <w:t xml:space="preserve">lead by Callan Moore as the new Scrum master, </w:t>
+      </w:r>
+      <w:r>
+        <w:rPr>
+          <w:rFonts w:ascii="Times New Roman" w:hAnsi="Times New Roman" w:cs="Times New Roman"/>
+          <w:sz w:val="24"/>
+          <w:szCs w:val="24"/>
+        </w:rPr>
+        <w:t xml:space="preserve">we </w:t>
+      </w:r>
+      <w:r>
+        <w:rPr>
+          <w:rFonts w:ascii="Times New Roman" w:hAnsi="Times New Roman" w:cs="Times New Roman"/>
+          <w:sz w:val="24"/>
+          <w:szCs w:val="24"/>
+        </w:rPr>
+        <w:t>came together to discuss the required tasks for this Phase. After which the tasks were then delegated out to each person. The tasks were discussed in great length to make sure each person knew w</w:t>
+      </w:r>
+      <w:r>
+        <w:rPr>
+          <w:rFonts w:ascii="Times New Roman" w:hAnsi="Times New Roman" w:cs="Times New Roman"/>
+          <w:sz w:val="24"/>
+          <w:szCs w:val="24"/>
+        </w:rPr>
+        <w:t>hat they needed to accomplish as well as the order that they needed to be completed in. In the end it was split up fairly and logically in such a way that the required task for each step would be completed before the next person would need to it for their tasks.</w:t>
+      </w:r>
+    </w:p>
+    <w:p>
+      <w:pPr>
+        <w:spacing w:line="240" w:lineRule="auto"/>
+        <w:jc w:val="both"/>
+        <w:rPr>
+          <w:rFonts w:ascii="Times New Roman" w:hAnsi="Times New Roman" w:cs="Times New Roman"/>
+          <w:sz w:val="24"/>
+          <w:szCs w:val="24"/>
+        </w:rPr>
+      </w:pPr>
+      <w:r>
+        <w:rPr>
+          <w:rFonts w:ascii="Times New Roman" w:hAnsi="Times New Roman" w:cs="Times New Roman"/>
+          <w:sz w:val="24"/>
+          <w:szCs w:val="24"/>
+        </w:rPr>
+        <w:t xml:space="preserve">First tasks was to decide on whose current frame work we will be using. Since most of the graphical components fell on Callan and Jurran, a combination of their frames works was decided on. </w:t>
+      </w:r>
+      <w:r>
+        <w:rPr>
+          <w:rFonts w:ascii="Times New Roman" w:hAnsi="Times New Roman" w:cs="Times New Roman"/>
+          <w:sz w:val="24"/>
+          <w:szCs w:val="24"/>
+        </w:rPr>
+        <w:t>So they would start the day working on combining the two frameworks as needed.</w:t>
+      </w:r>
+    </w:p>
+    <w:p>
+      <w:pPr>
+        <w:spacing w:line="240" w:lineRule="auto"/>
+        <w:jc w:val="both"/>
+        <w:rPr>
+          <w:rFonts w:ascii="Times New Roman" w:hAnsi="Times New Roman" w:cs="Times New Roman"/>
+          <w:sz w:val="24"/>
+          <w:szCs w:val="24"/>
+        </w:rPr>
+      </w:pPr>
+      <w:r>
+        <w:rPr>
+          <w:rFonts w:ascii="Times New Roman" w:hAnsi="Times New Roman" w:cs="Times New Roman"/>
+          <w:sz w:val="24"/>
+          <w:szCs w:val="24"/>
+        </w:rPr>
+        <w:t>The tasks that befell on me at this included the following:</w:t>
+      </w:r>
+    </w:p>
+    <w:p>
+      <w:pPr>
+        <w:pStyle w:val="ListParagraph"/>
+        <w:numPr>
+          <w:ilvl w:val="0"/>
+          <w:numId w:val="7"/>
+        </w:numPr>
+        <w:spacing w:line="240" w:lineRule="auto"/>
+        <w:jc w:val="both"/>
+        <w:rPr>
+          <w:rFonts w:ascii="Times New Roman" w:hAnsi="Times New Roman" w:cs="Times New Roman"/>
+          <w:sz w:val="24"/>
+          <w:szCs w:val="24"/>
+        </w:rPr>
+      </w:pPr>
+      <w:r>
+        <w:rPr>
+          <w:rFonts w:ascii="Times New Roman" w:hAnsi="Times New Roman" w:cs="Times New Roman"/>
+          <w:sz w:val="24"/>
+          <w:szCs w:val="24"/>
+        </w:rPr>
+        <w:t>T</w:t>
+      </w:r>
+      <w:r>
+        <w:rPr>
+          <w:rFonts w:ascii="Times New Roman" w:hAnsi="Times New Roman" w:cs="Times New Roman"/>
+          <w:sz w:val="24"/>
+          <w:szCs w:val="24"/>
+        </w:rPr>
+        <w:t>he physics system</w:t>
+      </w:r>
+    </w:p>
+    <w:p>
+      <w:pPr>
+        <w:pStyle w:val="ListParagraph"/>
+        <w:numPr>
+          <w:ilvl w:val="0"/>
+          <w:numId w:val="7"/>
+        </w:numPr>
+        <w:spacing w:line="240" w:lineRule="auto"/>
+        <w:jc w:val="both"/>
+        <w:rPr>
+          <w:rFonts w:ascii="Times New Roman" w:hAnsi="Times New Roman" w:cs="Times New Roman"/>
+          <w:sz w:val="24"/>
+          <w:szCs w:val="24"/>
+        </w:rPr>
+      </w:pPr>
+      <w:r>
+        <w:rPr>
+          <w:rFonts w:ascii="Times New Roman" w:hAnsi="Times New Roman" w:cs="Times New Roman"/>
+          <w:sz w:val="24"/>
+          <w:szCs w:val="24"/>
+        </w:rPr>
+        <w:t>T</w:t>
+      </w:r>
+      <w:r>
+        <w:rPr>
+          <w:rFonts w:ascii="Times New Roman" w:hAnsi="Times New Roman" w:cs="Times New Roman"/>
+          <w:sz w:val="24"/>
+          <w:szCs w:val="24"/>
+        </w:rPr>
+        <w:t xml:space="preserve">he </w:t>
+      </w:r>
+      <w:r>
+        <w:rPr>
+          <w:rFonts w:ascii="Times New Roman" w:hAnsi="Times New Roman" w:cs="Times New Roman"/>
+          <w:sz w:val="24"/>
+          <w:szCs w:val="24"/>
+        </w:rPr>
+        <w:t>game pad</w:t>
+      </w:r>
+      <w:r>
+        <w:rPr>
+          <w:rFonts w:ascii="Times New Roman" w:hAnsi="Times New Roman" w:cs="Times New Roman"/>
+          <w:sz w:val="24"/>
+          <w:szCs w:val="24"/>
+        </w:rPr>
+        <w:t xml:space="preserve"> </w:t>
+      </w:r>
+      <w:r>
+        <w:rPr>
+          <w:rFonts w:ascii="Times New Roman" w:hAnsi="Times New Roman" w:cs="Times New Roman"/>
+          <w:sz w:val="24"/>
+          <w:szCs w:val="24"/>
+        </w:rPr>
+        <w:t>i</w:t>
+      </w:r>
+      <w:r>
+        <w:rPr>
+          <w:rFonts w:ascii="Times New Roman" w:hAnsi="Times New Roman" w:cs="Times New Roman"/>
+          <w:sz w:val="24"/>
+          <w:szCs w:val="24"/>
+        </w:rPr>
+        <w:t>nput system</w:t>
+      </w:r>
+    </w:p>
+    <w:p>
+      <w:pPr>
+        <w:pStyle w:val="ListParagraph"/>
+        <w:numPr>
+          <w:ilvl w:val="0"/>
+          <w:numId w:val="7"/>
+        </w:numPr>
+        <w:spacing w:line="240" w:lineRule="auto"/>
+        <w:jc w:val="both"/>
+        <w:rPr>
+          <w:rFonts w:ascii="Times New Roman" w:hAnsi="Times New Roman" w:cs="Times New Roman"/>
+          <w:sz w:val="24"/>
+          <w:szCs w:val="24"/>
+        </w:rPr>
+      </w:pPr>
+      <w:r>
+        <w:rPr>
+          <w:rFonts w:ascii="Times New Roman" w:hAnsi="Times New Roman" w:cs="Times New Roman"/>
+          <w:sz w:val="24"/>
+          <w:szCs w:val="24"/>
+        </w:rPr>
+        <w:t>T</w:t>
+      </w:r>
+      <w:r>
+        <w:rPr>
+          <w:rFonts w:ascii="Times New Roman" w:hAnsi="Times New Roman" w:cs="Times New Roman"/>
+          <w:sz w:val="24"/>
+          <w:szCs w:val="24"/>
+        </w:rPr>
+        <w:t>he player game mechanics</w:t>
+      </w:r>
+    </w:p>
+    <w:p>
+      <w:pPr>
+        <w:pStyle w:val="ListParagraph"/>
+        <w:numPr>
+          <w:ilvl w:val="0"/>
+          <w:numId w:val="7"/>
+        </w:numPr>
+        <w:spacing w:line="240" w:lineRule="auto"/>
+        <w:jc w:val="both"/>
+        <w:rPr>
+          <w:rFonts w:ascii="Times New Roman" w:hAnsi="Times New Roman" w:cs="Times New Roman"/>
+          <w:sz w:val="24"/>
+          <w:szCs w:val="24"/>
+        </w:rPr>
+      </w:pPr>
+      <w:r>
+        <w:rPr>
+          <w:rFonts w:ascii="Times New Roman" w:hAnsi="Times New Roman" w:cs="Times New Roman"/>
+          <w:sz w:val="24"/>
+          <w:szCs w:val="24"/>
+        </w:rPr>
+        <w:t>The multiplayer system (including the multiple input controls)</w:t>
+      </w:r>
+      <w:r>
+        <w:rPr>
+          <w:rFonts w:ascii="Times New Roman" w:hAnsi="Times New Roman" w:cs="Times New Roman"/>
+          <w:sz w:val="24"/>
+          <w:szCs w:val="24"/>
+        </w:rPr>
+        <w:t xml:space="preserve"> </w:t>
+      </w:r>
+    </w:p>
+    <w:p>
+      <w:pPr>
+        <w:pStyle w:val="ListParagraph"/>
+        <w:numPr>
+          <w:ilvl w:val="0"/>
+          <w:numId w:val="7"/>
+        </w:numPr>
+        <w:spacing w:line="240" w:lineRule="auto"/>
+        <w:jc w:val="both"/>
+        <w:rPr>
+          <w:rFonts w:ascii="Times New Roman" w:hAnsi="Times New Roman" w:cs="Times New Roman"/>
+          <w:sz w:val="24"/>
+          <w:szCs w:val="24"/>
+        </w:rPr>
+      </w:pPr>
+      <w:r>
+        <w:rPr>
+          <w:rFonts w:ascii="Times New Roman" w:hAnsi="Times New Roman" w:cs="Times New Roman"/>
+          <w:sz w:val="24"/>
+          <w:szCs w:val="24"/>
+        </w:rPr>
+        <w:t>The Win/Loss states</w:t>
+      </w:r>
+    </w:p>
+    <w:p>
+      <w:pPr>
+        <w:spacing w:line="240" w:lineRule="auto"/>
+        <w:jc w:val="both"/>
+        <w:rPr>
+          <w:rFonts w:ascii="Times New Roman" w:hAnsi="Times New Roman" w:cs="Times New Roman"/>
+          <w:sz w:val="24"/>
+          <w:szCs w:val="24"/>
+        </w:rPr>
+      </w:pPr>
+      <w:r>
+        <w:rPr>
+          <w:rFonts w:ascii="Times New Roman" w:hAnsi="Times New Roman" w:cs="Times New Roman"/>
+          <w:sz w:val="24"/>
+          <w:szCs w:val="24"/>
+        </w:rPr>
+        <w:t>The rest of the tasks were split up between Jurran and Callan Accordingly (For more info on their actual tasks see their development journals)</w:t>
+      </w:r>
+    </w:p>
+    <w:p>
+      <w:pPr>
+        <w:spacing w:line="240" w:lineRule="auto"/>
+        <w:jc w:val="both"/>
+        <w:rPr>
+          <w:rFonts w:ascii="Times New Roman" w:hAnsi="Times New Roman" w:cs="Times New Roman"/>
+          <w:sz w:val="24"/>
+          <w:szCs w:val="24"/>
+        </w:rPr>
+      </w:pPr>
+      <w:r>
+        <w:rPr>
+          <w:rFonts w:ascii="Times New Roman" w:hAnsi="Times New Roman" w:cs="Times New Roman"/>
+          <w:sz w:val="24"/>
+          <w:szCs w:val="24"/>
+        </w:rPr>
+        <w:t>The first task that I need to complete is the game pad input system so today will be dedicated to getting started on that.</w:t>
+      </w:r>
+    </w:p>
+    <w:p>
+      <w:pPr>
+        <w:pStyle w:val="Heading2"/>
+        <w:rPr>
+          <w:rFonts w:ascii="Times New Roman" w:hAnsi="Times New Roman" w:cs="Times New Roman"/>
+          <w:sz w:val="28"/>
+          <w:szCs w:val="28"/>
+        </w:rPr>
+      </w:pPr>
+      <w:r>
+        <w:rPr>
+          <w:rFonts w:ascii="Times New Roman" w:hAnsi="Times New Roman" w:cs="Times New Roman"/>
+          <w:sz w:val="28"/>
+          <w:szCs w:val="28"/>
+        </w:rPr>
+        <w:t>Tasks:</w:t>
+      </w:r>
+    </w:p>
+    <w:p>
+      <w:pPr>
+        <w:pStyle w:val="ListParagraph"/>
+        <w:numPr>
+          <w:ilvl w:val="0"/>
+          <w:numId w:val="4"/>
+        </w:numPr>
+        <w:spacing w:line="240" w:lineRule="auto"/>
+        <w:jc w:val="both"/>
+        <w:rPr>
+          <w:rFonts w:ascii="Times New Roman" w:hAnsi="Times New Roman" w:cs="Times New Roman"/>
+          <w:sz w:val="24"/>
+          <w:szCs w:val="24"/>
+        </w:rPr>
+      </w:pPr>
+      <w:r>
+        <w:rPr>
+          <w:rFonts w:ascii="Times New Roman" w:hAnsi="Times New Roman" w:cs="Times New Roman"/>
+          <w:sz w:val="24"/>
+          <w:szCs w:val="24"/>
+        </w:rPr>
+        <w:t>Research and implement the Game Pad input system</w:t>
+      </w:r>
+    </w:p>
+    <w:p>
+      <w:pPr>
+        <w:pStyle w:val="Heading2"/>
+        <w:rPr>
+          <w:rFonts w:ascii="Times New Roman" w:hAnsi="Times New Roman" w:cs="Times New Roman"/>
+          <w:sz w:val="28"/>
+          <w:szCs w:val="28"/>
+        </w:rPr>
+      </w:pPr>
+      <w:r>
+        <w:rPr>
+          <w:rFonts w:ascii="Times New Roman" w:hAnsi="Times New Roman" w:cs="Times New Roman"/>
+          <w:sz w:val="28"/>
+          <w:szCs w:val="28"/>
+        </w:rPr>
+        <w:t>Update:</w:t>
+      </w:r>
+    </w:p>
+    <w:p>
+      <w:pPr>
+        <w:spacing w:line="240" w:lineRule="auto"/>
+        <w:jc w:val="both"/>
+        <w:rPr>
+          <w:rFonts w:ascii="Times New Roman" w:hAnsi="Times New Roman" w:cs="Times New Roman"/>
+          <w:sz w:val="24"/>
+          <w:szCs w:val="24"/>
+        </w:rPr>
+      </w:pPr>
+      <w:r>
+        <w:rPr>
+          <w:rFonts w:ascii="Times New Roman" w:hAnsi="Times New Roman" w:cs="Times New Roman"/>
+          <w:sz w:val="24"/>
+          <w:szCs w:val="24"/>
+        </w:rPr>
+        <w:t xml:space="preserve">The team </w:t>
+      </w:r>
+    </w:p>
+    <w:p>
+      <w:pPr>
+        <w:spacing w:line="240" w:lineRule="auto"/>
+        <w:jc w:val="both"/>
+        <w:rPr>
+          <w:rFonts w:ascii="Times New Roman" w:hAnsi="Times New Roman" w:cs="Times New Roman"/>
+          <w:sz w:val="24"/>
+          <w:szCs w:val="24"/>
+        </w:rPr>
+      </w:pPr>
+    </w:p>
     <w:sectPr>
+      <w:headerReference w:type="default" r:id="rId7"/>
+      <w:footerReference w:type="default" r:id="rId8"/>
       <w:pgSz w:w="11906" w:h="16838"/>
       <w:pgMar w:top="1440" w:right="1440" w:bottom="1440" w:left="1440" w:header="708" w:footer="708" w:gutter="0"/>
       <w:cols w:space="708"/>
@@ -976,6 +3266,135 @@
 </w:document>
 </file>
 
+<file path=word/endnotes.xml><?xml version="1.0" encoding="utf-8"?>
+<w:endnotes xmlns:wpc="http://schemas.microsoft.com/office/word/2010/wordprocessingCanvas" xmlns:mc="http://schemas.openxmlformats.org/markup-compatibility/2006" xmlns:o="urn:schemas-microsoft-com:office:office" xmlns:r="http://schemas.openxmlformats.org/officeDocument/2006/relationships" xmlns:m="http://schemas.openxmlformats.org/officeDocument/2006/math" xmlns:v="urn:schemas-microsoft-com:vml" xmlns:wp14="http://schemas.microsoft.com/office/word/2010/wordprocessingDrawing" xmlns:wp="http://schemas.openxmlformats.org/drawingml/2006/wordprocessingDrawing" xmlns:w10="urn:schemas-microsoft-com:office:word" xmlns:w="http://schemas.openxmlformats.org/wordprocessingml/2006/main" xmlns:w14="http://schemas.microsoft.com/office/word/2010/wordml" xmlns:w15="http://schemas.microsoft.com/office/word/2012/wordml" xmlns:wpg="http://schemas.microsoft.com/office/word/2010/wordprocessingGroup" xmlns:wpi="http://schemas.microsoft.com/office/word/2010/wordprocessingInk" xmlns:wne="http://schemas.microsoft.com/office/word/2006/wordml" xmlns:wps="http://schemas.microsoft.com/office/word/2010/wordprocessingShape" mc:Ignorable="w14 w15 wp14">
+  <w:endnote w:type="separator" w:id="-1">
+    <w:p>
+      <w:pPr>
+        <w:spacing w:after="0" w:line="240" w:lineRule="auto"/>
+      </w:pPr>
+      <w:r>
+        <w:separator/>
+      </w:r>
+    </w:p>
+  </w:endnote>
+  <w:endnote w:type="continuationSeparator" w:id="0">
+    <w:p>
+      <w:pPr>
+        <w:spacing w:after="0" w:line="240" w:lineRule="auto"/>
+      </w:pPr>
+      <w:r>
+        <w:continuationSeparator/>
+      </w:r>
+    </w:p>
+  </w:endnote>
+</w:endnotes>
+</file>
+
+<file path=word/footer1.xml><?xml version="1.0" encoding="utf-8"?>
+<w:ftr xmlns:wpc="http://schemas.microsoft.com/office/word/2010/wordprocessingCanvas" xmlns:mc="http://schemas.openxmlformats.org/markup-compatibility/2006" xmlns:o="urn:schemas-microsoft-com:office:office" xmlns:r="http://schemas.openxmlformats.org/officeDocument/2006/relationships" xmlns:m="http://schemas.openxmlformats.org/officeDocument/2006/math" xmlns:v="urn:schemas-microsoft-com:vml" xmlns:wp14="http://schemas.microsoft.com/office/word/2010/wordprocessingDrawing" xmlns:wp="http://schemas.openxmlformats.org/drawingml/2006/wordprocessingDrawing" xmlns:w10="urn:schemas-microsoft-com:office:word" xmlns:w="http://schemas.openxmlformats.org/wordprocessingml/2006/main" xmlns:w14="http://schemas.microsoft.com/office/word/2010/wordml" xmlns:w15="http://schemas.microsoft.com/office/word/2012/wordml" xmlns:wpg="http://schemas.microsoft.com/office/word/2010/wordprocessingGroup" xmlns:wpi="http://schemas.microsoft.com/office/word/2010/wordprocessingInk" xmlns:wne="http://schemas.microsoft.com/office/word/2006/wordml" xmlns:wps="http://schemas.microsoft.com/office/word/2010/wordprocessingShape" mc:Ignorable="w14 w15 wp14">
+  <w:sdt>
+    <w:sdtPr>
+      <w:id w:val="1169065434"/>
+      <w:docPartObj>
+        <w:docPartGallery w:val="Page Numbers (Bottom of Page)"/>
+        <w:docPartUnique/>
+      </w:docPartObj>
+    </w:sdtPr>
+    <w:sdtEndPr>
+      <w:rPr>
+        <w:noProof/>
+      </w:rPr>
+    </w:sdtEndPr>
+    <w:sdtContent>
+      <w:p>
+        <w:pPr>
+          <w:pStyle w:val="Footer"/>
+          <w:jc w:val="right"/>
+        </w:pPr>
+        <w:r>
+          <w:fldChar w:fldCharType="begin"/>
+        </w:r>
+        <w:r>
+          <w:instrText xml:space="preserve"> PAGE   \* MERGEFORMAT </w:instrText>
+        </w:r>
+        <w:r>
+          <w:fldChar w:fldCharType="separate"/>
+        </w:r>
+        <w:r>
+          <w:rPr>
+            <w:noProof/>
+          </w:rPr>
+          <w:t>1</w:t>
+        </w:r>
+        <w:r>
+          <w:rPr>
+            <w:noProof/>
+          </w:rPr>
+          <w:fldChar w:fldCharType="end"/>
+        </w:r>
+      </w:p>
+    </w:sdtContent>
+  </w:sdt>
+  <w:p>
+    <w:pPr>
+      <w:pStyle w:val="Footer"/>
+    </w:pPr>
+  </w:p>
+</w:ftr>
+</file>
+
+<file path=word/footnotes.xml><?xml version="1.0" encoding="utf-8"?>
+<w:footnotes xmlns:wpc="http://schemas.microsoft.com/office/word/2010/wordprocessingCanvas" xmlns:mc="http://schemas.openxmlformats.org/markup-compatibility/2006" xmlns:o="urn:schemas-microsoft-com:office:office" xmlns:r="http://schemas.openxmlformats.org/officeDocument/2006/relationships" xmlns:m="http://schemas.openxmlformats.org/officeDocument/2006/math" xmlns:v="urn:schemas-microsoft-com:vml" xmlns:wp14="http://schemas.microsoft.com/office/word/2010/wordprocessingDrawing" xmlns:wp="http://schemas.openxmlformats.org/drawingml/2006/wordprocessingDrawing" xmlns:w10="urn:schemas-microsoft-com:office:word" xmlns:w="http://schemas.openxmlformats.org/wordprocessingml/2006/main" xmlns:w14="http://schemas.microsoft.com/office/word/2010/wordml" xmlns:w15="http://schemas.microsoft.com/office/word/2012/wordml" xmlns:wpg="http://schemas.microsoft.com/office/word/2010/wordprocessingGroup" xmlns:wpi="http://schemas.microsoft.com/office/word/2010/wordprocessingInk" xmlns:wne="http://schemas.microsoft.com/office/word/2006/wordml" xmlns:wps="http://schemas.microsoft.com/office/word/2010/wordprocessingShape" mc:Ignorable="w14 w15 wp14">
+  <w:footnote w:type="separator" w:id="-1">
+    <w:p>
+      <w:pPr>
+        <w:spacing w:after="0" w:line="240" w:lineRule="auto"/>
+      </w:pPr>
+      <w:r>
+        <w:separator/>
+      </w:r>
+    </w:p>
+  </w:footnote>
+  <w:footnote w:type="continuationSeparator" w:id="0">
+    <w:p>
+      <w:pPr>
+        <w:spacing w:after="0" w:line="240" w:lineRule="auto"/>
+      </w:pPr>
+      <w:r>
+        <w:continuationSeparator/>
+      </w:r>
+    </w:p>
+  </w:footnote>
+</w:footnotes>
+</file>
+
+<file path=word/header1.xml><?xml version="1.0" encoding="utf-8"?>
+<w:hdr xmlns:wpc="http://schemas.microsoft.com/office/word/2010/wordprocessingCanvas" xmlns:mc="http://schemas.openxmlformats.org/markup-compatibility/2006" xmlns:o="urn:schemas-microsoft-com:office:office" xmlns:r="http://schemas.openxmlformats.org/officeDocument/2006/relationships" xmlns:m="http://schemas.openxmlformats.org/officeDocument/2006/math" xmlns:v="urn:schemas-microsoft-com:vml" xmlns:wp14="http://schemas.microsoft.com/office/word/2010/wordprocessingDrawing" xmlns:wp="http://schemas.openxmlformats.org/drawingml/2006/wordprocessingDrawing" xmlns:w10="urn:schemas-microsoft-com:office:word" xmlns:w="http://schemas.openxmlformats.org/wordprocessingml/2006/main" xmlns:w14="http://schemas.microsoft.com/office/word/2010/wordml" xmlns:w15="http://schemas.microsoft.com/office/word/2012/wordml" xmlns:wpg="http://schemas.microsoft.com/office/word/2010/wordprocessingGroup" xmlns:wpi="http://schemas.microsoft.com/office/word/2010/wordprocessingInk" xmlns:wne="http://schemas.microsoft.com/office/word/2006/wordml" xmlns:wps="http://schemas.microsoft.com/office/word/2010/wordprocessingShape" mc:Ignorable="w14 w15 wp14">
+  <w:p>
+    <w:pPr>
+      <w:pStyle w:val="Header"/>
+    </w:pPr>
+    <w:r>
+      <w:t xml:space="preserve">Author: </w:t>
+    </w:r>
+    <w:proofErr w:type="spellStart"/>
+    <w:r>
+      <w:t>Jc</w:t>
+    </w:r>
+    <w:proofErr w:type="spellEnd"/>
+    <w:r>
+      <w:t xml:space="preserve"> Fowles</w:t>
+    </w:r>
+  </w:p>
+  <w:p>
+    <w:pPr>
+      <w:pStyle w:val="Header"/>
+    </w:pPr>
+  </w:p>
+</w:hdr>
+</file>
+
 <file path=word/numbering.xml><?xml version="1.0" encoding="utf-8"?>
 <w:numbering xmlns:wpc="http://schemas.microsoft.com/office/word/2010/wordprocessingCanvas" xmlns:mc="http://schemas.openxmlformats.org/markup-compatibility/2006" xmlns:o="urn:schemas-microsoft-com:office:office" xmlns:r="http://schemas.openxmlformats.org/officeDocument/2006/relationships" xmlns:m="http://schemas.openxmlformats.org/officeDocument/2006/math" xmlns:v="urn:schemas-microsoft-com:vml" xmlns:wp14="http://schemas.microsoft.com/office/word/2010/wordprocessingDrawing" xmlns:wp="http://schemas.openxmlformats.org/drawingml/2006/wordprocessingDrawing" xmlns:w10="urn:schemas-microsoft-com:office:word" xmlns:w="http://schemas.openxmlformats.org/wordprocessingml/2006/main" xmlns:w14="http://schemas.microsoft.com/office/word/2010/wordml" xmlns:w15="http://schemas.microsoft.com/office/word/2012/wordml" xmlns:wpg="http://schemas.microsoft.com/office/word/2010/wordprocessingGroup" xmlns:wpi="http://schemas.microsoft.com/office/word/2010/wordprocessingInk" xmlns:wne="http://schemas.microsoft.com/office/word/2006/wordml" xmlns:wps="http://schemas.microsoft.com/office/word/2010/wordprocessingShape" mc:Ignorable="w14 w15 wp14">
   <w:abstractNum w:abstractNumId="0">
@@ -1220,7 +3639,7 @@
         <w:rFonts w:ascii="Symbol" w:hAnsi="Symbol" w:hint="default"/>
       </w:rPr>
     </w:lvl>
-    <w:lvl w:ilvl="1" w:tplc="14090003" w:tentative="1">
+    <w:lvl w:ilvl="1" w:tplc="14090003">
       <w:start w:val="1"/>
       <w:numFmt w:val="bullet"/>
       <w:lvlText w:val="o"/>
@@ -1431,9 +3850,235 @@
     </w:lvl>
   </w:abstractNum>
   <w:abstractNum w:abstractNumId="4">
+    <w:nsid w:val="4D8B0402"/>
+    <w:multiLevelType w:val="hybridMultilevel"/>
+    <w:tmpl w:val="D39E0F8E"/>
+    <w:lvl w:ilvl="0" w:tplc="14090001">
+      <w:start w:val="1"/>
+      <w:numFmt w:val="bullet"/>
+      <w:lvlText w:val=""/>
+      <w:lvlJc w:val="left"/>
+      <w:pPr>
+        <w:ind w:left="783" w:hanging="360"/>
+      </w:pPr>
+      <w:rPr>
+        <w:rFonts w:ascii="Symbol" w:hAnsi="Symbol" w:hint="default"/>
+      </w:rPr>
+    </w:lvl>
+    <w:lvl w:ilvl="1" w:tplc="14090003" w:tentative="1">
+      <w:start w:val="1"/>
+      <w:numFmt w:val="bullet"/>
+      <w:lvlText w:val="o"/>
+      <w:lvlJc w:val="left"/>
+      <w:pPr>
+        <w:ind w:left="1503" w:hanging="360"/>
+      </w:pPr>
+      <w:rPr>
+        <w:rFonts w:ascii="Courier New" w:hAnsi="Courier New" w:cs="Courier New" w:hint="default"/>
+      </w:rPr>
+    </w:lvl>
+    <w:lvl w:ilvl="2" w:tplc="14090005" w:tentative="1">
+      <w:start w:val="1"/>
+      <w:numFmt w:val="bullet"/>
+      <w:lvlText w:val=""/>
+      <w:lvlJc w:val="left"/>
+      <w:pPr>
+        <w:ind w:left="2223" w:hanging="360"/>
+      </w:pPr>
+      <w:rPr>
+        <w:rFonts w:ascii="Wingdings" w:hAnsi="Wingdings" w:hint="default"/>
+      </w:rPr>
+    </w:lvl>
+    <w:lvl w:ilvl="3" w:tplc="14090001" w:tentative="1">
+      <w:start w:val="1"/>
+      <w:numFmt w:val="bullet"/>
+      <w:lvlText w:val=""/>
+      <w:lvlJc w:val="left"/>
+      <w:pPr>
+        <w:ind w:left="2943" w:hanging="360"/>
+      </w:pPr>
+      <w:rPr>
+        <w:rFonts w:ascii="Symbol" w:hAnsi="Symbol" w:hint="default"/>
+      </w:rPr>
+    </w:lvl>
+    <w:lvl w:ilvl="4" w:tplc="14090003" w:tentative="1">
+      <w:start w:val="1"/>
+      <w:numFmt w:val="bullet"/>
+      <w:lvlText w:val="o"/>
+      <w:lvlJc w:val="left"/>
+      <w:pPr>
+        <w:ind w:left="3663" w:hanging="360"/>
+      </w:pPr>
+      <w:rPr>
+        <w:rFonts w:ascii="Courier New" w:hAnsi="Courier New" w:cs="Courier New" w:hint="default"/>
+      </w:rPr>
+    </w:lvl>
+    <w:lvl w:ilvl="5" w:tplc="14090005" w:tentative="1">
+      <w:start w:val="1"/>
+      <w:numFmt w:val="bullet"/>
+      <w:lvlText w:val=""/>
+      <w:lvlJc w:val="left"/>
+      <w:pPr>
+        <w:ind w:left="4383" w:hanging="360"/>
+      </w:pPr>
+      <w:rPr>
+        <w:rFonts w:ascii="Wingdings" w:hAnsi="Wingdings" w:hint="default"/>
+      </w:rPr>
+    </w:lvl>
+    <w:lvl w:ilvl="6" w:tplc="14090001" w:tentative="1">
+      <w:start w:val="1"/>
+      <w:numFmt w:val="bullet"/>
+      <w:lvlText w:val=""/>
+      <w:lvlJc w:val="left"/>
+      <w:pPr>
+        <w:ind w:left="5103" w:hanging="360"/>
+      </w:pPr>
+      <w:rPr>
+        <w:rFonts w:ascii="Symbol" w:hAnsi="Symbol" w:hint="default"/>
+      </w:rPr>
+    </w:lvl>
+    <w:lvl w:ilvl="7" w:tplc="14090003" w:tentative="1">
+      <w:start w:val="1"/>
+      <w:numFmt w:val="bullet"/>
+      <w:lvlText w:val="o"/>
+      <w:lvlJc w:val="left"/>
+      <w:pPr>
+        <w:ind w:left="5823" w:hanging="360"/>
+      </w:pPr>
+      <w:rPr>
+        <w:rFonts w:ascii="Courier New" w:hAnsi="Courier New" w:cs="Courier New" w:hint="default"/>
+      </w:rPr>
+    </w:lvl>
+    <w:lvl w:ilvl="8" w:tplc="14090005" w:tentative="1">
+      <w:start w:val="1"/>
+      <w:numFmt w:val="bullet"/>
+      <w:lvlText w:val=""/>
+      <w:lvlJc w:val="left"/>
+      <w:pPr>
+        <w:ind w:left="6543" w:hanging="360"/>
+      </w:pPr>
+      <w:rPr>
+        <w:rFonts w:ascii="Wingdings" w:hAnsi="Wingdings" w:hint="default"/>
+      </w:rPr>
+    </w:lvl>
+  </w:abstractNum>
+  <w:abstractNum w:abstractNumId="5">
     <w:nsid w:val="5DE560A8"/>
     <w:multiLevelType w:val="hybridMultilevel"/>
     <w:tmpl w:val="CF22F7F2"/>
+    <w:lvl w:ilvl="0" w:tplc="14090001">
+      <w:start w:val="1"/>
+      <w:numFmt w:val="bullet"/>
+      <w:lvlText w:val=""/>
+      <w:lvlJc w:val="left"/>
+      <w:pPr>
+        <w:ind w:left="720" w:hanging="360"/>
+      </w:pPr>
+      <w:rPr>
+        <w:rFonts w:ascii="Symbol" w:hAnsi="Symbol" w:hint="default"/>
+      </w:rPr>
+    </w:lvl>
+    <w:lvl w:ilvl="1" w:tplc="14090003" w:tentative="1">
+      <w:start w:val="1"/>
+      <w:numFmt w:val="bullet"/>
+      <w:lvlText w:val="o"/>
+      <w:lvlJc w:val="left"/>
+      <w:pPr>
+        <w:ind w:left="1440" w:hanging="360"/>
+      </w:pPr>
+      <w:rPr>
+        <w:rFonts w:ascii="Courier New" w:hAnsi="Courier New" w:cs="Courier New" w:hint="default"/>
+      </w:rPr>
+    </w:lvl>
+    <w:lvl w:ilvl="2" w:tplc="14090005" w:tentative="1">
+      <w:start w:val="1"/>
+      <w:numFmt w:val="bullet"/>
+      <w:lvlText w:val=""/>
+      <w:lvlJc w:val="left"/>
+      <w:pPr>
+        <w:ind w:left="2160" w:hanging="360"/>
+      </w:pPr>
+      <w:rPr>
+        <w:rFonts w:ascii="Wingdings" w:hAnsi="Wingdings" w:hint="default"/>
+      </w:rPr>
+    </w:lvl>
+    <w:lvl w:ilvl="3" w:tplc="14090001" w:tentative="1">
+      <w:start w:val="1"/>
+      <w:numFmt w:val="bullet"/>
+      <w:lvlText w:val=""/>
+      <w:lvlJc w:val="left"/>
+      <w:pPr>
+        <w:ind w:left="2880" w:hanging="360"/>
+      </w:pPr>
+      <w:rPr>
+        <w:rFonts w:ascii="Symbol" w:hAnsi="Symbol" w:hint="default"/>
+      </w:rPr>
+    </w:lvl>
+    <w:lvl w:ilvl="4" w:tplc="14090003" w:tentative="1">
+      <w:start w:val="1"/>
+      <w:numFmt w:val="bullet"/>
+      <w:lvlText w:val="o"/>
+      <w:lvlJc w:val="left"/>
+      <w:pPr>
+        <w:ind w:left="3600" w:hanging="360"/>
+      </w:pPr>
+      <w:rPr>
+        <w:rFonts w:ascii="Courier New" w:hAnsi="Courier New" w:cs="Courier New" w:hint="default"/>
+      </w:rPr>
+    </w:lvl>
+    <w:lvl w:ilvl="5" w:tplc="14090005" w:tentative="1">
+      <w:start w:val="1"/>
+      <w:numFmt w:val="bullet"/>
+      <w:lvlText w:val=""/>
+      <w:lvlJc w:val="left"/>
+      <w:pPr>
+        <w:ind w:left="4320" w:hanging="360"/>
+      </w:pPr>
+      <w:rPr>
+        <w:rFonts w:ascii="Wingdings" w:hAnsi="Wingdings" w:hint="default"/>
+      </w:rPr>
+    </w:lvl>
+    <w:lvl w:ilvl="6" w:tplc="14090001" w:tentative="1">
+      <w:start w:val="1"/>
+      <w:numFmt w:val="bullet"/>
+      <w:lvlText w:val=""/>
+      <w:lvlJc w:val="left"/>
+      <w:pPr>
+        <w:ind w:left="5040" w:hanging="360"/>
+      </w:pPr>
+      <w:rPr>
+        <w:rFonts w:ascii="Symbol" w:hAnsi="Symbol" w:hint="default"/>
+      </w:rPr>
+    </w:lvl>
+    <w:lvl w:ilvl="7" w:tplc="14090003" w:tentative="1">
+      <w:start w:val="1"/>
+      <w:numFmt w:val="bullet"/>
+      <w:lvlText w:val="o"/>
+      <w:lvlJc w:val="left"/>
+      <w:pPr>
+        <w:ind w:left="5760" w:hanging="360"/>
+      </w:pPr>
+      <w:rPr>
+        <w:rFonts w:ascii="Courier New" w:hAnsi="Courier New" w:cs="Courier New" w:hint="default"/>
+      </w:rPr>
+    </w:lvl>
+    <w:lvl w:ilvl="8" w:tplc="14090005" w:tentative="1">
+      <w:start w:val="1"/>
+      <w:numFmt w:val="bullet"/>
+      <w:lvlText w:val=""/>
+      <w:lvlJc w:val="left"/>
+      <w:pPr>
+        <w:ind w:left="6480" w:hanging="360"/>
+      </w:pPr>
+      <w:rPr>
+        <w:rFonts w:ascii="Wingdings" w:hAnsi="Wingdings" w:hint="default"/>
+      </w:rPr>
+    </w:lvl>
+  </w:abstractNum>
+  <w:abstractNum w:abstractNumId="6">
+    <w:nsid w:val="72131065"/>
+    <w:multiLevelType w:val="hybridMultilevel"/>
+    <w:tmpl w:val="30EAD23A"/>
     <w:lvl w:ilvl="0" w:tplc="14090001">
       <w:start w:val="1"/>
       <w:numFmt w:val="bullet"/>
@@ -1556,6 +4201,12 @@
     <w:abstractNumId w:val="2"/>
   </w:num>
   <w:num w:numId="5">
+    <w:abstractNumId w:val="5"/>
+  </w:num>
+  <w:num w:numId="6">
+    <w:abstractNumId w:val="6"/>
+  </w:num>
+  <w:num w:numId="7">
     <w:abstractNumId w:val="4"/>
   </w:num>
 </w:numbering>
@@ -2173,6 +4824,97 @@
       <w:color w:val="404040" w:themeColor="text1" w:themeTint="BF"/>
     </w:rPr>
   </w:style>
+  <w:style w:type="paragraph" w:styleId="Header">
+    <w:name w:val="header"/>
+    <w:basedOn w:val="Normal"/>
+    <w:link w:val="HeaderChar"/>
+    <w:uiPriority w:val="99"/>
+    <w:unhideWhenUsed/>
+    <w:rsid w:val="00910E33"/>
+    <w:pPr>
+      <w:tabs>
+        <w:tab w:val="center" w:pos="4513"/>
+        <w:tab w:val="right" w:pos="9026"/>
+      </w:tabs>
+      <w:spacing w:after="0" w:line="240" w:lineRule="auto"/>
+    </w:pPr>
+  </w:style>
+  <w:style w:type="character" w:customStyle="1" w:styleId="HeaderChar">
+    <w:name w:val="Header Char"/>
+    <w:basedOn w:val="DefaultParagraphFont"/>
+    <w:link w:val="Header"/>
+    <w:uiPriority w:val="99"/>
+    <w:rsid w:val="00910E33"/>
+  </w:style>
+  <w:style w:type="paragraph" w:styleId="Footer">
+    <w:name w:val="footer"/>
+    <w:basedOn w:val="Normal"/>
+    <w:link w:val="FooterChar"/>
+    <w:uiPriority w:val="99"/>
+    <w:unhideWhenUsed/>
+    <w:rsid w:val="00910E33"/>
+    <w:pPr>
+      <w:tabs>
+        <w:tab w:val="center" w:pos="4513"/>
+        <w:tab w:val="right" w:pos="9026"/>
+      </w:tabs>
+      <w:spacing w:after="0" w:line="240" w:lineRule="auto"/>
+    </w:pPr>
+  </w:style>
+  <w:style w:type="character" w:customStyle="1" w:styleId="FooterChar">
+    <w:name w:val="Footer Char"/>
+    <w:basedOn w:val="DefaultParagraphFont"/>
+    <w:link w:val="Footer"/>
+    <w:uiPriority w:val="99"/>
+    <w:rsid w:val="00910E33"/>
+  </w:style>
+  <w:style w:type="paragraph" w:styleId="Subtitle">
+    <w:name w:val="Subtitle"/>
+    <w:basedOn w:val="Normal"/>
+    <w:next w:val="Normal"/>
+    <w:link w:val="SubtitleChar"/>
+    <w:uiPriority w:val="11"/>
+    <w:qFormat/>
+    <w:rsid w:val="004855DC"/>
+    <w:pPr>
+      <w:numPr>
+        <w:ilvl w:val="1"/>
+      </w:numPr>
+    </w:pPr>
+    <w:rPr>
+      <w:rFonts w:eastAsiaTheme="minorEastAsia"/>
+      <w:color w:val="5A5A5A" w:themeColor="text1" w:themeTint="A5"/>
+      <w:spacing w:val="15"/>
+    </w:rPr>
+  </w:style>
+  <w:style w:type="character" w:customStyle="1" w:styleId="SubtitleChar">
+    <w:name w:val="Subtitle Char"/>
+    <w:basedOn w:val="DefaultParagraphFont"/>
+    <w:link w:val="Subtitle"/>
+    <w:uiPriority w:val="11"/>
+    <w:rsid w:val="004855DC"/>
+    <w:rPr>
+      <w:rFonts w:eastAsiaTheme="minorEastAsia"/>
+      <w:color w:val="5A5A5A" w:themeColor="text1" w:themeTint="A5"/>
+      <w:spacing w:val="15"/>
+    </w:rPr>
+  </w:style>
+  <w:style w:type="paragraph" w:customStyle="1" w:styleId="Default">
+    <w:name w:val="Default"/>
+    <w:rsid w:val="004855DC"/>
+    <w:pPr>
+      <w:autoSpaceDE w:val="0"/>
+      <w:autoSpaceDN w:val="0"/>
+      <w:adjustRightInd w:val="0"/>
+      <w:spacing w:after="0" w:line="240" w:lineRule="auto"/>
+    </w:pPr>
+    <w:rPr>
+      <w:rFonts w:ascii="Symbol" w:hAnsi="Symbol" w:cs="Symbol"/>
+      <w:color w:val="000000"/>
+      <w:sz w:val="24"/>
+      <w:szCs w:val="24"/>
+    </w:rPr>
+  </w:style>
 </w:styles>
 </file>
 

</xml_diff>